<commit_message>
do while loop in js
</commit_message>
<xml_diff>
--- a/JavaScript Control OverFLow.docx
+++ b/JavaScript Control OverFLow.docx
@@ -1917,17 +1917,1354 @@
           <w:sz w:val="24"/>
           <w:szCs w:val="24"/>
         </w:rPr>
-        <w:t>For ( initialization ; Condition ; increment expression</w:t>
+        <w:t xml:space="preserve">For </w:t>
+      </w:r>
+      <w:proofErr w:type="gramStart"/>
+      <w:r>
+        <w:rPr>
+          <w:sz w:val="24"/>
+          <w:szCs w:val="24"/>
+        </w:rPr>
+        <w:t>( initialization</w:t>
+      </w:r>
+      <w:proofErr w:type="gramEnd"/>
+      <w:r>
+        <w:rPr>
+          <w:sz w:val="24"/>
+          <w:szCs w:val="24"/>
+        </w:rPr>
+        <w:t xml:space="preserve"> ; Condition ; increment expression)</w:t>
+      </w:r>
+    </w:p>
+    <w:p>
+      <w:pPr>
+        <w:shd w:val="clear" w:color="auto" w:fill="1F1F1F"/>
+        <w:spacing w:after="0" w:line="285" w:lineRule="atLeast"/>
+        <w:rPr>
+          <w:rFonts w:ascii="Consolas" w:eastAsia="Times New Roman" w:hAnsi="Consolas" w:cs="Times New Roman"/>
+          <w:color w:val="CCCCCC"/>
+          <w:sz w:val="21"/>
+          <w:szCs w:val="21"/>
+        </w:rPr>
+      </w:pPr>
+      <w:r>
+        <w:rPr>
+          <w:rFonts w:ascii="Consolas" w:eastAsia="Times New Roman" w:hAnsi="Consolas" w:cs="Times New Roman"/>
+          <w:color w:val="C586C0"/>
+          <w:sz w:val="21"/>
+          <w:szCs w:val="21"/>
+        </w:rPr>
+        <w:lastRenderedPageBreak/>
+        <w:t>for</w:t>
+      </w:r>
+      <w:r>
+        <w:rPr>
+          <w:rFonts w:ascii="Consolas" w:eastAsia="Times New Roman" w:hAnsi="Consolas" w:cs="Times New Roman"/>
+          <w:color w:val="CCCCCC"/>
+          <w:sz w:val="21"/>
+          <w:szCs w:val="21"/>
+        </w:rPr>
+        <w:t xml:space="preserve"> </w:t>
+      </w:r>
+      <w:proofErr w:type="gramStart"/>
+      <w:r>
+        <w:rPr>
+          <w:rFonts w:ascii="Consolas" w:eastAsia="Times New Roman" w:hAnsi="Consolas" w:cs="Times New Roman"/>
+          <w:color w:val="CCCCCC"/>
+          <w:sz w:val="21"/>
+          <w:szCs w:val="21"/>
+        </w:rPr>
+        <w:t xml:space="preserve">( </w:t>
+      </w:r>
+      <w:proofErr w:type="spellStart"/>
+      <w:r>
+        <w:rPr>
+          <w:rFonts w:ascii="Consolas" w:eastAsia="Times New Roman" w:hAnsi="Consolas" w:cs="Times New Roman"/>
+          <w:color w:val="9CDCFE"/>
+          <w:sz w:val="21"/>
+          <w:szCs w:val="21"/>
+        </w:rPr>
+        <w:t>i</w:t>
+      </w:r>
+      <w:proofErr w:type="spellEnd"/>
+      <w:proofErr w:type="gramEnd"/>
+      <w:r>
+        <w:rPr>
+          <w:rFonts w:ascii="Consolas" w:eastAsia="Times New Roman" w:hAnsi="Consolas" w:cs="Times New Roman"/>
+          <w:color w:val="CCCCCC"/>
+          <w:sz w:val="21"/>
+          <w:szCs w:val="21"/>
+        </w:rPr>
+        <w:t xml:space="preserve"> </w:t>
+      </w:r>
+      <w:r>
+        <w:rPr>
+          <w:rFonts w:ascii="Consolas" w:eastAsia="Times New Roman" w:hAnsi="Consolas" w:cs="Times New Roman"/>
+          <w:color w:val="D4D4D4"/>
+          <w:sz w:val="21"/>
+          <w:szCs w:val="21"/>
+        </w:rPr>
+        <w:t>=</w:t>
+      </w:r>
+      <w:r>
+        <w:rPr>
+          <w:rFonts w:ascii="Consolas" w:eastAsia="Times New Roman" w:hAnsi="Consolas" w:cs="Times New Roman"/>
+          <w:color w:val="CCCCCC"/>
+          <w:sz w:val="21"/>
+          <w:szCs w:val="21"/>
+        </w:rPr>
+        <w:t xml:space="preserve"> </w:t>
+      </w:r>
+      <w:r>
+        <w:rPr>
+          <w:rFonts w:ascii="Consolas" w:eastAsia="Times New Roman" w:hAnsi="Consolas" w:cs="Times New Roman"/>
+          <w:color w:val="B5CEA8"/>
+          <w:sz w:val="21"/>
+          <w:szCs w:val="21"/>
+        </w:rPr>
+        <w:t>0</w:t>
+      </w:r>
+      <w:r>
+        <w:rPr>
+          <w:rFonts w:ascii="Consolas" w:eastAsia="Times New Roman" w:hAnsi="Consolas" w:cs="Times New Roman"/>
+          <w:color w:val="CCCCCC"/>
+          <w:sz w:val="21"/>
+          <w:szCs w:val="21"/>
+        </w:rPr>
+        <w:t xml:space="preserve"> ; </w:t>
+      </w:r>
+      <w:proofErr w:type="spellStart"/>
+      <w:r>
+        <w:rPr>
+          <w:rFonts w:ascii="Consolas" w:eastAsia="Times New Roman" w:hAnsi="Consolas" w:cs="Times New Roman"/>
+          <w:color w:val="9CDCFE"/>
+          <w:sz w:val="21"/>
+          <w:szCs w:val="21"/>
+        </w:rPr>
+        <w:t>i</w:t>
+      </w:r>
+      <w:proofErr w:type="spellEnd"/>
+      <w:r>
+        <w:rPr>
+          <w:rFonts w:ascii="Consolas" w:eastAsia="Times New Roman" w:hAnsi="Consolas" w:cs="Times New Roman"/>
+          <w:color w:val="CCCCCC"/>
+          <w:sz w:val="21"/>
+          <w:szCs w:val="21"/>
+        </w:rPr>
+        <w:t xml:space="preserve"> </w:t>
+      </w:r>
+      <w:r>
+        <w:rPr>
+          <w:rFonts w:ascii="Consolas" w:eastAsia="Times New Roman" w:hAnsi="Consolas" w:cs="Times New Roman"/>
+          <w:color w:val="D4D4D4"/>
+          <w:sz w:val="21"/>
+          <w:szCs w:val="21"/>
+        </w:rPr>
+        <w:t>&lt;</w:t>
+      </w:r>
+      <w:r>
+        <w:rPr>
+          <w:rFonts w:ascii="Consolas" w:eastAsia="Times New Roman" w:hAnsi="Consolas" w:cs="Times New Roman"/>
+          <w:color w:val="CCCCCC"/>
+          <w:sz w:val="21"/>
+          <w:szCs w:val="21"/>
+        </w:rPr>
+        <w:t xml:space="preserve"> </w:t>
+      </w:r>
+      <w:r>
+        <w:rPr>
+          <w:rFonts w:ascii="Consolas" w:eastAsia="Times New Roman" w:hAnsi="Consolas" w:cs="Times New Roman"/>
+          <w:color w:val="B5CEA8"/>
+          <w:sz w:val="21"/>
+          <w:szCs w:val="21"/>
+        </w:rPr>
+        <w:t>5</w:t>
+      </w:r>
+      <w:r>
+        <w:rPr>
+          <w:rFonts w:ascii="Consolas" w:eastAsia="Times New Roman" w:hAnsi="Consolas" w:cs="Times New Roman"/>
+          <w:color w:val="CCCCCC"/>
+          <w:sz w:val="21"/>
+          <w:szCs w:val="21"/>
+        </w:rPr>
+        <w:t xml:space="preserve"> ; </w:t>
+      </w:r>
+      <w:proofErr w:type="spellStart"/>
+      <w:r>
+        <w:rPr>
+          <w:rFonts w:ascii="Consolas" w:eastAsia="Times New Roman" w:hAnsi="Consolas" w:cs="Times New Roman"/>
+          <w:color w:val="9CDCFE"/>
+          <w:sz w:val="21"/>
+          <w:szCs w:val="21"/>
+        </w:rPr>
+        <w:t>i</w:t>
+      </w:r>
+      <w:proofErr w:type="spellEnd"/>
+      <w:r>
+        <w:rPr>
+          <w:rFonts w:ascii="Consolas" w:eastAsia="Times New Roman" w:hAnsi="Consolas" w:cs="Times New Roman"/>
+          <w:color w:val="D4D4D4"/>
+          <w:sz w:val="21"/>
+          <w:szCs w:val="21"/>
+        </w:rPr>
+        <w:t>++</w:t>
+      </w:r>
+      <w:r>
+        <w:rPr>
+          <w:rFonts w:ascii="Consolas" w:eastAsia="Times New Roman" w:hAnsi="Consolas" w:cs="Times New Roman"/>
+          <w:color w:val="CCCCCC"/>
+          <w:sz w:val="21"/>
+          <w:szCs w:val="21"/>
+        </w:rPr>
+        <w:t>)</w:t>
+      </w:r>
+    </w:p>
+    <w:p>
+      <w:pPr>
+        <w:shd w:val="clear" w:color="auto" w:fill="1F1F1F"/>
+        <w:spacing w:after="0" w:line="285" w:lineRule="atLeast"/>
+        <w:rPr>
+          <w:rFonts w:ascii="Consolas" w:eastAsia="Times New Roman" w:hAnsi="Consolas" w:cs="Times New Roman"/>
+          <w:color w:val="CCCCCC"/>
+          <w:sz w:val="21"/>
+          <w:szCs w:val="21"/>
+        </w:rPr>
+      </w:pPr>
+      <w:r>
+        <w:rPr>
+          <w:rFonts w:ascii="Consolas" w:eastAsia="Times New Roman" w:hAnsi="Consolas" w:cs="Times New Roman"/>
+          <w:color w:val="CCCCCC"/>
+          <w:sz w:val="21"/>
+          <w:szCs w:val="21"/>
+        </w:rPr>
+        <w:t xml:space="preserve">    </w:t>
+      </w:r>
+      <w:proofErr w:type="gramStart"/>
+      <w:r>
+        <w:rPr>
+          <w:rFonts w:ascii="Consolas" w:eastAsia="Times New Roman" w:hAnsi="Consolas" w:cs="Times New Roman"/>
+          <w:color w:val="9CDCFE"/>
+          <w:sz w:val="21"/>
+          <w:szCs w:val="21"/>
+        </w:rPr>
+        <w:t>console</w:t>
+      </w:r>
+      <w:r>
+        <w:rPr>
+          <w:rFonts w:ascii="Consolas" w:eastAsia="Times New Roman" w:hAnsi="Consolas" w:cs="Times New Roman"/>
+          <w:color w:val="CCCCCC"/>
+          <w:sz w:val="21"/>
+          <w:szCs w:val="21"/>
+        </w:rPr>
+        <w:t>.</w:t>
+      </w:r>
+      <w:r>
+        <w:rPr>
+          <w:rFonts w:ascii="Consolas" w:eastAsia="Times New Roman" w:hAnsi="Consolas" w:cs="Times New Roman"/>
+          <w:color w:val="DCDCAA"/>
+          <w:sz w:val="21"/>
+          <w:szCs w:val="21"/>
+        </w:rPr>
+        <w:t>log</w:t>
+      </w:r>
+      <w:r>
+        <w:rPr>
+          <w:rFonts w:ascii="Consolas" w:eastAsia="Times New Roman" w:hAnsi="Consolas" w:cs="Times New Roman"/>
+          <w:color w:val="CCCCCC"/>
+          <w:sz w:val="21"/>
+          <w:szCs w:val="21"/>
+        </w:rPr>
+        <w:t>(</w:t>
+      </w:r>
+      <w:proofErr w:type="gramEnd"/>
+      <w:r>
+        <w:rPr>
+          <w:rFonts w:ascii="Consolas" w:eastAsia="Times New Roman" w:hAnsi="Consolas" w:cs="Times New Roman"/>
+          <w:color w:val="CE9178"/>
+          <w:sz w:val="21"/>
+          <w:szCs w:val="21"/>
+        </w:rPr>
+        <w:t>'Hello world'</w:t>
+      </w:r>
+      <w:r>
+        <w:rPr>
+          <w:rFonts w:ascii="Consolas" w:eastAsia="Times New Roman" w:hAnsi="Consolas" w:cs="Times New Roman"/>
+          <w:color w:val="CCCCCC"/>
+          <w:sz w:val="21"/>
+          <w:szCs w:val="21"/>
+        </w:rPr>
+        <w:t xml:space="preserve"> , </w:t>
+      </w:r>
+      <w:proofErr w:type="spellStart"/>
+      <w:r>
+        <w:rPr>
+          <w:rFonts w:ascii="Consolas" w:eastAsia="Times New Roman" w:hAnsi="Consolas" w:cs="Times New Roman"/>
+          <w:color w:val="9CDCFE"/>
+          <w:sz w:val="21"/>
+          <w:szCs w:val="21"/>
+        </w:rPr>
+        <w:t>i</w:t>
+      </w:r>
+      <w:proofErr w:type="spellEnd"/>
+      <w:r>
+        <w:rPr>
+          <w:rFonts w:ascii="Consolas" w:eastAsia="Times New Roman" w:hAnsi="Consolas" w:cs="Times New Roman"/>
+          <w:color w:val="CCCCCC"/>
+          <w:sz w:val="21"/>
+          <w:szCs w:val="21"/>
+        </w:rPr>
+        <w:t xml:space="preserve">); </w:t>
+      </w:r>
+    </w:p>
+    <w:p>
+      <w:pPr>
+        <w:shd w:val="clear" w:color="auto" w:fill="1F1F1F"/>
+        <w:spacing w:after="0" w:line="285" w:lineRule="atLeast"/>
+        <w:rPr>
+          <w:rFonts w:ascii="Consolas" w:eastAsia="Times New Roman" w:hAnsi="Consolas" w:cs="Times New Roman"/>
+          <w:color w:val="CCCCCC"/>
+          <w:sz w:val="21"/>
+          <w:szCs w:val="21"/>
+        </w:rPr>
+      </w:pPr>
+      <w:r>
+        <w:rPr>
+          <w:rFonts w:ascii="Consolas" w:eastAsia="Times New Roman" w:hAnsi="Consolas" w:cs="Times New Roman"/>
+          <w:color w:val="6A9955"/>
+          <w:sz w:val="21"/>
+          <w:szCs w:val="21"/>
+        </w:rPr>
+        <w:t xml:space="preserve">// </w:t>
+      </w:r>
+    </w:p>
+    <w:p>
+      <w:pPr>
+        <w:shd w:val="clear" w:color="auto" w:fill="1F1F1F"/>
+        <w:spacing w:after="240" w:line="285" w:lineRule="atLeast"/>
+        <w:rPr>
+          <w:rFonts w:ascii="Consolas" w:eastAsia="Times New Roman" w:hAnsi="Consolas" w:cs="Times New Roman"/>
+          <w:color w:val="CCCCCC"/>
+          <w:sz w:val="21"/>
+          <w:szCs w:val="21"/>
+        </w:rPr>
+      </w:pPr>
+    </w:p>
+    <w:p>
+      <w:pPr>
+        <w:shd w:val="clear" w:color="auto" w:fill="1F1F1F"/>
+        <w:spacing w:after="0" w:line="285" w:lineRule="atLeast"/>
+        <w:rPr>
+          <w:rFonts w:ascii="Consolas" w:eastAsia="Times New Roman" w:hAnsi="Consolas" w:cs="Times New Roman"/>
+          <w:color w:val="CCCCCC"/>
+          <w:sz w:val="21"/>
+          <w:szCs w:val="21"/>
+        </w:rPr>
+      </w:pPr>
+      <w:r>
+        <w:rPr>
+          <w:rFonts w:ascii="Consolas" w:eastAsia="Times New Roman" w:hAnsi="Consolas" w:cs="Times New Roman"/>
+          <w:color w:val="C586C0"/>
+          <w:sz w:val="21"/>
+          <w:szCs w:val="21"/>
+        </w:rPr>
+        <w:t>for</w:t>
+      </w:r>
+      <w:r>
+        <w:rPr>
+          <w:rFonts w:ascii="Consolas" w:eastAsia="Times New Roman" w:hAnsi="Consolas" w:cs="Times New Roman"/>
+          <w:color w:val="CCCCCC"/>
+          <w:sz w:val="21"/>
+          <w:szCs w:val="21"/>
+        </w:rPr>
+        <w:t xml:space="preserve"> </w:t>
+      </w:r>
+      <w:proofErr w:type="gramStart"/>
+      <w:r>
+        <w:rPr>
+          <w:rFonts w:ascii="Consolas" w:eastAsia="Times New Roman" w:hAnsi="Consolas" w:cs="Times New Roman"/>
+          <w:color w:val="CCCCCC"/>
+          <w:sz w:val="21"/>
+          <w:szCs w:val="21"/>
+        </w:rPr>
+        <w:t xml:space="preserve">( </w:t>
+      </w:r>
+      <w:proofErr w:type="spellStart"/>
+      <w:r>
+        <w:rPr>
+          <w:rFonts w:ascii="Consolas" w:eastAsia="Times New Roman" w:hAnsi="Consolas" w:cs="Times New Roman"/>
+          <w:color w:val="9CDCFE"/>
+          <w:sz w:val="21"/>
+          <w:szCs w:val="21"/>
+        </w:rPr>
+        <w:t>i</w:t>
+      </w:r>
+      <w:proofErr w:type="spellEnd"/>
+      <w:proofErr w:type="gramEnd"/>
+      <w:r>
+        <w:rPr>
+          <w:rFonts w:ascii="Consolas" w:eastAsia="Times New Roman" w:hAnsi="Consolas" w:cs="Times New Roman"/>
+          <w:color w:val="CCCCCC"/>
+          <w:sz w:val="21"/>
+          <w:szCs w:val="21"/>
+        </w:rPr>
+        <w:t xml:space="preserve"> </w:t>
+      </w:r>
+      <w:r>
+        <w:rPr>
+          <w:rFonts w:ascii="Consolas" w:eastAsia="Times New Roman" w:hAnsi="Consolas" w:cs="Times New Roman"/>
+          <w:color w:val="D4D4D4"/>
+          <w:sz w:val="21"/>
+          <w:szCs w:val="21"/>
+        </w:rPr>
+        <w:t>=</w:t>
+      </w:r>
+      <w:r>
+        <w:rPr>
+          <w:rFonts w:ascii="Consolas" w:eastAsia="Times New Roman" w:hAnsi="Consolas" w:cs="Times New Roman"/>
+          <w:color w:val="CCCCCC"/>
+          <w:sz w:val="21"/>
+          <w:szCs w:val="21"/>
+        </w:rPr>
+        <w:t xml:space="preserve"> </w:t>
+      </w:r>
+      <w:r>
+        <w:rPr>
+          <w:rFonts w:ascii="Consolas" w:eastAsia="Times New Roman" w:hAnsi="Consolas" w:cs="Times New Roman"/>
+          <w:color w:val="B5CEA8"/>
+          <w:sz w:val="21"/>
+          <w:szCs w:val="21"/>
+        </w:rPr>
+        <w:t>1</w:t>
+      </w:r>
+      <w:r>
+        <w:rPr>
+          <w:rFonts w:ascii="Consolas" w:eastAsia="Times New Roman" w:hAnsi="Consolas" w:cs="Times New Roman"/>
+          <w:color w:val="CCCCCC"/>
+          <w:sz w:val="21"/>
+          <w:szCs w:val="21"/>
+        </w:rPr>
+        <w:t xml:space="preserve"> ; </w:t>
+      </w:r>
+      <w:proofErr w:type="spellStart"/>
+      <w:r>
+        <w:rPr>
+          <w:rFonts w:ascii="Consolas" w:eastAsia="Times New Roman" w:hAnsi="Consolas" w:cs="Times New Roman"/>
+          <w:color w:val="9CDCFE"/>
+          <w:sz w:val="21"/>
+          <w:szCs w:val="21"/>
+        </w:rPr>
+        <w:t>i</w:t>
+      </w:r>
+      <w:proofErr w:type="spellEnd"/>
+      <w:r>
+        <w:rPr>
+          <w:rFonts w:ascii="Consolas" w:eastAsia="Times New Roman" w:hAnsi="Consolas" w:cs="Times New Roman"/>
+          <w:color w:val="CCCCCC"/>
+          <w:sz w:val="21"/>
+          <w:szCs w:val="21"/>
+        </w:rPr>
+        <w:t xml:space="preserve"> </w:t>
+      </w:r>
+      <w:r>
+        <w:rPr>
+          <w:rFonts w:ascii="Consolas" w:eastAsia="Times New Roman" w:hAnsi="Consolas" w:cs="Times New Roman"/>
+          <w:color w:val="D4D4D4"/>
+          <w:sz w:val="21"/>
+          <w:szCs w:val="21"/>
+        </w:rPr>
+        <w:t>&lt;=</w:t>
+      </w:r>
+      <w:r>
+        <w:rPr>
+          <w:rFonts w:ascii="Consolas" w:eastAsia="Times New Roman" w:hAnsi="Consolas" w:cs="Times New Roman"/>
+          <w:color w:val="CCCCCC"/>
+          <w:sz w:val="21"/>
+          <w:szCs w:val="21"/>
+        </w:rPr>
+        <w:t xml:space="preserve"> </w:t>
+      </w:r>
+      <w:r>
+        <w:rPr>
+          <w:rFonts w:ascii="Consolas" w:eastAsia="Times New Roman" w:hAnsi="Consolas" w:cs="Times New Roman"/>
+          <w:color w:val="B5CEA8"/>
+          <w:sz w:val="21"/>
+          <w:szCs w:val="21"/>
+        </w:rPr>
+        <w:t>5</w:t>
+      </w:r>
+      <w:r>
+        <w:rPr>
+          <w:rFonts w:ascii="Consolas" w:eastAsia="Times New Roman" w:hAnsi="Consolas" w:cs="Times New Roman"/>
+          <w:color w:val="CCCCCC"/>
+          <w:sz w:val="21"/>
+          <w:szCs w:val="21"/>
+        </w:rPr>
+        <w:t xml:space="preserve"> ; </w:t>
+      </w:r>
+      <w:proofErr w:type="spellStart"/>
+      <w:r>
+        <w:rPr>
+          <w:rFonts w:ascii="Consolas" w:eastAsia="Times New Roman" w:hAnsi="Consolas" w:cs="Times New Roman"/>
+          <w:color w:val="9CDCFE"/>
+          <w:sz w:val="21"/>
+          <w:szCs w:val="21"/>
+        </w:rPr>
+        <w:t>i</w:t>
+      </w:r>
+      <w:proofErr w:type="spellEnd"/>
+      <w:r>
+        <w:rPr>
+          <w:rFonts w:ascii="Consolas" w:eastAsia="Times New Roman" w:hAnsi="Consolas" w:cs="Times New Roman"/>
+          <w:color w:val="D4D4D4"/>
+          <w:sz w:val="21"/>
+          <w:szCs w:val="21"/>
+        </w:rPr>
+        <w:t>++</w:t>
+      </w:r>
+      <w:r>
+        <w:rPr>
+          <w:rFonts w:ascii="Consolas" w:eastAsia="Times New Roman" w:hAnsi="Consolas" w:cs="Times New Roman"/>
+          <w:color w:val="CCCCCC"/>
+          <w:sz w:val="21"/>
+          <w:szCs w:val="21"/>
+        </w:rPr>
+        <w:t>)</w:t>
+      </w:r>
+    </w:p>
+    <w:p>
+      <w:pPr>
+        <w:shd w:val="clear" w:color="auto" w:fill="1F1F1F"/>
+        <w:spacing w:after="0" w:line="285" w:lineRule="atLeast"/>
+        <w:rPr>
+          <w:rFonts w:ascii="Consolas" w:eastAsia="Times New Roman" w:hAnsi="Consolas" w:cs="Times New Roman"/>
+          <w:color w:val="CCCCCC"/>
+          <w:sz w:val="21"/>
+          <w:szCs w:val="21"/>
+        </w:rPr>
+      </w:pPr>
+      <w:r>
+        <w:rPr>
+          <w:rFonts w:ascii="Consolas" w:eastAsia="Times New Roman" w:hAnsi="Consolas" w:cs="Times New Roman"/>
+          <w:color w:val="CCCCCC"/>
+          <w:sz w:val="21"/>
+          <w:szCs w:val="21"/>
+        </w:rPr>
+        <w:t xml:space="preserve">    </w:t>
+      </w:r>
+      <w:r>
+        <w:rPr>
+          <w:rFonts w:ascii="Consolas" w:eastAsia="Times New Roman" w:hAnsi="Consolas" w:cs="Times New Roman"/>
+          <w:color w:val="C586C0"/>
+          <w:sz w:val="21"/>
+          <w:szCs w:val="21"/>
+        </w:rPr>
+        <w:t>if</w:t>
+      </w:r>
+      <w:r>
+        <w:rPr>
+          <w:rFonts w:ascii="Consolas" w:eastAsia="Times New Roman" w:hAnsi="Consolas" w:cs="Times New Roman"/>
+          <w:color w:val="CCCCCC"/>
+          <w:sz w:val="21"/>
+          <w:szCs w:val="21"/>
+        </w:rPr>
+        <w:t xml:space="preserve"> (</w:t>
+      </w:r>
+      <w:proofErr w:type="spellStart"/>
+      <w:r>
+        <w:rPr>
+          <w:rFonts w:ascii="Consolas" w:eastAsia="Times New Roman" w:hAnsi="Consolas" w:cs="Times New Roman"/>
+          <w:color w:val="9CDCFE"/>
+          <w:sz w:val="21"/>
+          <w:szCs w:val="21"/>
+        </w:rPr>
+        <w:t>i</w:t>
+      </w:r>
+      <w:proofErr w:type="spellEnd"/>
+      <w:r>
+        <w:rPr>
+          <w:rFonts w:ascii="Consolas" w:eastAsia="Times New Roman" w:hAnsi="Consolas" w:cs="Times New Roman"/>
+          <w:color w:val="CCCCCC"/>
+          <w:sz w:val="21"/>
+          <w:szCs w:val="21"/>
+        </w:rPr>
+        <w:t xml:space="preserve"> </w:t>
+      </w:r>
+      <w:r>
+        <w:rPr>
+          <w:rFonts w:ascii="Consolas" w:eastAsia="Times New Roman" w:hAnsi="Consolas" w:cs="Times New Roman"/>
+          <w:color w:val="D4D4D4"/>
+          <w:sz w:val="21"/>
+          <w:szCs w:val="21"/>
+        </w:rPr>
+        <w:t>%</w:t>
+      </w:r>
+      <w:r>
+        <w:rPr>
+          <w:rFonts w:ascii="Consolas" w:eastAsia="Times New Roman" w:hAnsi="Consolas" w:cs="Times New Roman"/>
+          <w:color w:val="CCCCCC"/>
+          <w:sz w:val="21"/>
+          <w:szCs w:val="21"/>
+        </w:rPr>
+        <w:t xml:space="preserve"> </w:t>
+      </w:r>
+      <w:proofErr w:type="gramStart"/>
+      <w:r>
+        <w:rPr>
+          <w:rFonts w:ascii="Consolas" w:eastAsia="Times New Roman" w:hAnsi="Consolas" w:cs="Times New Roman"/>
+          <w:color w:val="B5CEA8"/>
+          <w:sz w:val="21"/>
+          <w:szCs w:val="21"/>
+        </w:rPr>
+        <w:t>2</w:t>
+      </w:r>
+      <w:r>
+        <w:rPr>
+          <w:rFonts w:ascii="Consolas" w:eastAsia="Times New Roman" w:hAnsi="Consolas" w:cs="Times New Roman"/>
+          <w:color w:val="CCCCCC"/>
+          <w:sz w:val="21"/>
+          <w:szCs w:val="21"/>
+        </w:rPr>
+        <w:t xml:space="preserve"> </w:t>
+      </w:r>
+      <w:r>
+        <w:rPr>
+          <w:rFonts w:ascii="Consolas" w:eastAsia="Times New Roman" w:hAnsi="Consolas" w:cs="Times New Roman"/>
+          <w:color w:val="D4D4D4"/>
+          <w:sz w:val="21"/>
+          <w:szCs w:val="21"/>
+        </w:rPr>
+        <w:t>!</w:t>
+      </w:r>
+      <w:proofErr w:type="gramEnd"/>
+      <w:r>
+        <w:rPr>
+          <w:rFonts w:ascii="Consolas" w:eastAsia="Times New Roman" w:hAnsi="Consolas" w:cs="Times New Roman"/>
+          <w:color w:val="D4D4D4"/>
+          <w:sz w:val="21"/>
+          <w:szCs w:val="21"/>
+        </w:rPr>
+        <w:t>==</w:t>
+      </w:r>
+      <w:r>
+        <w:rPr>
+          <w:rFonts w:ascii="Consolas" w:eastAsia="Times New Roman" w:hAnsi="Consolas" w:cs="Times New Roman"/>
+          <w:color w:val="B5CEA8"/>
+          <w:sz w:val="21"/>
+          <w:szCs w:val="21"/>
+        </w:rPr>
+        <w:t>0</w:t>
+      </w:r>
+      <w:r>
+        <w:rPr>
+          <w:rFonts w:ascii="Consolas" w:eastAsia="Times New Roman" w:hAnsi="Consolas" w:cs="Times New Roman"/>
+          <w:color w:val="CCCCCC"/>
+          <w:sz w:val="21"/>
+          <w:szCs w:val="21"/>
+        </w:rPr>
+        <w:t>)</w:t>
+      </w:r>
+    </w:p>
+    <w:p>
+      <w:pPr>
+        <w:shd w:val="clear" w:color="auto" w:fill="1F1F1F"/>
+        <w:spacing w:after="0" w:line="285" w:lineRule="atLeast"/>
+        <w:rPr>
+          <w:rFonts w:ascii="Consolas" w:eastAsia="Times New Roman" w:hAnsi="Consolas" w:cs="Times New Roman"/>
+          <w:color w:val="CCCCCC"/>
+          <w:sz w:val="21"/>
+          <w:szCs w:val="21"/>
+        </w:rPr>
+      </w:pPr>
+      <w:r>
+        <w:rPr>
+          <w:rFonts w:ascii="Consolas" w:eastAsia="Times New Roman" w:hAnsi="Consolas" w:cs="Times New Roman"/>
+          <w:color w:val="CCCCCC"/>
+          <w:sz w:val="21"/>
+          <w:szCs w:val="21"/>
+        </w:rPr>
+        <w:t xml:space="preserve">    </w:t>
+      </w:r>
+      <w:r>
+        <w:rPr>
+          <w:rFonts w:ascii="Consolas" w:eastAsia="Times New Roman" w:hAnsi="Consolas" w:cs="Times New Roman"/>
+          <w:color w:val="9CDCFE"/>
+          <w:sz w:val="21"/>
+          <w:szCs w:val="21"/>
+        </w:rPr>
+        <w:t>console</w:t>
+      </w:r>
+      <w:r>
+        <w:rPr>
+          <w:rFonts w:ascii="Consolas" w:eastAsia="Times New Roman" w:hAnsi="Consolas" w:cs="Times New Roman"/>
+          <w:color w:val="CCCCCC"/>
+          <w:sz w:val="21"/>
+          <w:szCs w:val="21"/>
+        </w:rPr>
+        <w:t>.</w:t>
+      </w:r>
+      <w:r>
+        <w:rPr>
+          <w:rFonts w:ascii="Consolas" w:eastAsia="Times New Roman" w:hAnsi="Consolas" w:cs="Times New Roman"/>
+          <w:color w:val="DCDCAA"/>
+          <w:sz w:val="21"/>
+          <w:szCs w:val="21"/>
+        </w:rPr>
+        <w:t>log</w:t>
+      </w:r>
+      <w:r>
+        <w:rPr>
+          <w:rFonts w:ascii="Consolas" w:eastAsia="Times New Roman" w:hAnsi="Consolas" w:cs="Times New Roman"/>
+          <w:color w:val="CCCCCC"/>
+          <w:sz w:val="21"/>
+          <w:szCs w:val="21"/>
+        </w:rPr>
+        <w:t xml:space="preserve"> (</w:t>
+      </w:r>
+      <w:proofErr w:type="spellStart"/>
+      <w:r>
+        <w:rPr>
+          <w:rFonts w:ascii="Consolas" w:eastAsia="Times New Roman" w:hAnsi="Consolas" w:cs="Times New Roman"/>
+          <w:color w:val="9CDCFE"/>
+          <w:sz w:val="21"/>
+          <w:szCs w:val="21"/>
+        </w:rPr>
+        <w:t>i</w:t>
+      </w:r>
+      <w:proofErr w:type="spellEnd"/>
+      <w:r>
+        <w:rPr>
+          <w:rFonts w:ascii="Consolas" w:eastAsia="Times New Roman" w:hAnsi="Consolas" w:cs="Times New Roman"/>
+          <w:color w:val="CCCCCC"/>
+          <w:sz w:val="21"/>
+          <w:szCs w:val="21"/>
+        </w:rPr>
+        <w:t>);</w:t>
+      </w:r>
+    </w:p>
+    <w:p>
+      <w:pPr>
+        <w:shd w:val="clear" w:color="auto" w:fill="1F1F1F"/>
+        <w:spacing w:after="0" w:line="285" w:lineRule="atLeast"/>
+        <w:rPr>
+          <w:rFonts w:ascii="Consolas" w:eastAsia="Times New Roman" w:hAnsi="Consolas" w:cs="Times New Roman"/>
+          <w:color w:val="CCCCCC"/>
+          <w:sz w:val="21"/>
+          <w:szCs w:val="21"/>
+        </w:rPr>
+      </w:pPr>
+    </w:p>
+    <w:p>
+      <w:pPr>
+        <w:rPr>
+          <w:sz w:val="24"/>
+          <w:szCs w:val="24"/>
+        </w:rPr>
+      </w:pPr>
+    </w:p>
+    <w:p>
+      <w:pPr>
+        <w:rPr>
+          <w:sz w:val="24"/>
+          <w:szCs w:val="24"/>
+        </w:rPr>
+      </w:pPr>
+    </w:p>
+    <w:p>
+      <w:pPr>
+        <w:pStyle w:val="ListParagraph"/>
+        <w:numPr>
+          <w:ilvl w:val="0"/>
+          <w:numId w:val="1"/>
+        </w:numPr>
+        <w:rPr>
+          <w:sz w:val="24"/>
+          <w:szCs w:val="24"/>
+        </w:rPr>
+      </w:pPr>
+      <w:r>
+        <w:rPr>
+          <w:sz w:val="24"/>
+          <w:szCs w:val="24"/>
+        </w:rPr>
+        <w:t xml:space="preserve">While Loop </w:t>
+      </w:r>
+    </w:p>
+    <w:p>
+      <w:pPr>
+        <w:rPr>
+          <w:sz w:val="24"/>
+          <w:szCs w:val="24"/>
+        </w:rPr>
+      </w:pPr>
+      <w:r>
+        <w:rPr>
+          <w:sz w:val="24"/>
+          <w:szCs w:val="24"/>
+        </w:rPr>
+        <w:t>While (condition)</w:t>
+      </w:r>
+    </w:p>
+    <w:p>
+      <w:pPr>
+        <w:rPr>
+          <w:sz w:val="24"/>
+          <w:szCs w:val="24"/>
+        </w:rPr>
+      </w:pPr>
+    </w:p>
+    <w:p>
+      <w:pPr>
+        <w:shd w:val="clear" w:color="auto" w:fill="1F1F1F"/>
+        <w:spacing w:after="0" w:line="285" w:lineRule="atLeast"/>
+        <w:rPr>
+          <w:rFonts w:ascii="Consolas" w:eastAsia="Times New Roman" w:hAnsi="Consolas" w:cs="Times New Roman"/>
+          <w:color w:val="CCCCCC"/>
+          <w:sz w:val="21"/>
+          <w:szCs w:val="21"/>
+        </w:rPr>
+      </w:pPr>
+      <w:r>
+        <w:rPr>
+          <w:rFonts w:ascii="Consolas" w:eastAsia="Times New Roman" w:hAnsi="Consolas" w:cs="Times New Roman"/>
+          <w:color w:val="CCCCCC"/>
+          <w:sz w:val="21"/>
+          <w:szCs w:val="21"/>
+        </w:rPr>
+        <w:t> </w:t>
+      </w:r>
+      <w:r>
+        <w:rPr>
+          <w:rFonts w:ascii="Consolas" w:eastAsia="Times New Roman" w:hAnsi="Consolas" w:cs="Times New Roman"/>
+          <w:color w:val="569CD6"/>
+          <w:sz w:val="21"/>
+          <w:szCs w:val="21"/>
+        </w:rPr>
+        <w:t>let</w:t>
+      </w:r>
+      <w:r>
+        <w:rPr>
+          <w:rFonts w:ascii="Consolas" w:eastAsia="Times New Roman" w:hAnsi="Consolas" w:cs="Times New Roman"/>
+          <w:color w:val="CCCCCC"/>
+          <w:sz w:val="21"/>
+          <w:szCs w:val="21"/>
+        </w:rPr>
+        <w:t xml:space="preserve"> </w:t>
+      </w:r>
+      <w:proofErr w:type="spellStart"/>
+      <w:r>
+        <w:rPr>
+          <w:rFonts w:ascii="Consolas" w:eastAsia="Times New Roman" w:hAnsi="Consolas" w:cs="Times New Roman"/>
+          <w:color w:val="9CDCFE"/>
+          <w:sz w:val="21"/>
+          <w:szCs w:val="21"/>
+        </w:rPr>
+        <w:t>i</w:t>
+      </w:r>
+      <w:proofErr w:type="spellEnd"/>
+      <w:r>
+        <w:rPr>
+          <w:rFonts w:ascii="Consolas" w:eastAsia="Times New Roman" w:hAnsi="Consolas" w:cs="Times New Roman"/>
+          <w:color w:val="CCCCCC"/>
+          <w:sz w:val="21"/>
+          <w:szCs w:val="21"/>
+        </w:rPr>
+        <w:t xml:space="preserve"> </w:t>
+      </w:r>
+      <w:r>
+        <w:rPr>
+          <w:rFonts w:ascii="Consolas" w:eastAsia="Times New Roman" w:hAnsi="Consolas" w:cs="Times New Roman"/>
+          <w:color w:val="D4D4D4"/>
+          <w:sz w:val="21"/>
+          <w:szCs w:val="21"/>
+        </w:rPr>
+        <w:t>=</w:t>
+      </w:r>
+      <w:r>
+        <w:rPr>
+          <w:rFonts w:ascii="Consolas" w:eastAsia="Times New Roman" w:hAnsi="Consolas" w:cs="Times New Roman"/>
+          <w:color w:val="CCCCCC"/>
+          <w:sz w:val="21"/>
+          <w:szCs w:val="21"/>
+        </w:rPr>
+        <w:t xml:space="preserve"> </w:t>
+      </w:r>
+      <w:proofErr w:type="gramStart"/>
+      <w:r>
+        <w:rPr>
+          <w:rFonts w:ascii="Consolas" w:eastAsia="Times New Roman" w:hAnsi="Consolas" w:cs="Times New Roman"/>
+          <w:color w:val="B5CEA8"/>
+          <w:sz w:val="21"/>
+          <w:szCs w:val="21"/>
+        </w:rPr>
+        <w:t>0</w:t>
+      </w:r>
+      <w:r>
+        <w:rPr>
+          <w:rFonts w:ascii="Consolas" w:eastAsia="Times New Roman" w:hAnsi="Consolas" w:cs="Times New Roman"/>
+          <w:color w:val="CCCCCC"/>
+          <w:sz w:val="21"/>
+          <w:szCs w:val="21"/>
+        </w:rPr>
+        <w:t xml:space="preserve"> ;</w:t>
+      </w:r>
+      <w:proofErr w:type="gramEnd"/>
+    </w:p>
+    <w:p>
+      <w:pPr>
+        <w:shd w:val="clear" w:color="auto" w:fill="1F1F1F"/>
+        <w:spacing w:after="0" w:line="285" w:lineRule="atLeast"/>
+        <w:rPr>
+          <w:rFonts w:ascii="Consolas" w:eastAsia="Times New Roman" w:hAnsi="Consolas" w:cs="Times New Roman"/>
+          <w:color w:val="CCCCCC"/>
+          <w:sz w:val="21"/>
+          <w:szCs w:val="21"/>
+        </w:rPr>
+      </w:pPr>
+      <w:r>
+        <w:rPr>
+          <w:rFonts w:ascii="Consolas" w:eastAsia="Times New Roman" w:hAnsi="Consolas" w:cs="Times New Roman"/>
+          <w:color w:val="CCCCCC"/>
+          <w:sz w:val="21"/>
+          <w:szCs w:val="21"/>
+        </w:rPr>
+        <w:t xml:space="preserve">  </w:t>
+      </w:r>
+      <w:r>
+        <w:rPr>
+          <w:rFonts w:ascii="Consolas" w:eastAsia="Times New Roman" w:hAnsi="Consolas" w:cs="Times New Roman"/>
+          <w:color w:val="C586C0"/>
+          <w:sz w:val="21"/>
+          <w:szCs w:val="21"/>
+        </w:rPr>
+        <w:t>while</w:t>
+      </w:r>
+      <w:r>
+        <w:rPr>
+          <w:rFonts w:ascii="Consolas" w:eastAsia="Times New Roman" w:hAnsi="Consolas" w:cs="Times New Roman"/>
+          <w:color w:val="CCCCCC"/>
+          <w:sz w:val="21"/>
+          <w:szCs w:val="21"/>
+        </w:rPr>
+        <w:t xml:space="preserve"> (</w:t>
+      </w:r>
+      <w:proofErr w:type="spellStart"/>
+      <w:r>
+        <w:rPr>
+          <w:rFonts w:ascii="Consolas" w:eastAsia="Times New Roman" w:hAnsi="Consolas" w:cs="Times New Roman"/>
+          <w:color w:val="9CDCFE"/>
+          <w:sz w:val="21"/>
+          <w:szCs w:val="21"/>
+        </w:rPr>
+        <w:t>i</w:t>
+      </w:r>
+      <w:proofErr w:type="spellEnd"/>
+      <w:r>
+        <w:rPr>
+          <w:rFonts w:ascii="Consolas" w:eastAsia="Times New Roman" w:hAnsi="Consolas" w:cs="Times New Roman"/>
+          <w:color w:val="CCCCCC"/>
+          <w:sz w:val="21"/>
+          <w:szCs w:val="21"/>
+        </w:rPr>
+        <w:t xml:space="preserve"> </w:t>
+      </w:r>
+      <w:r>
+        <w:rPr>
+          <w:rFonts w:ascii="Consolas" w:eastAsia="Times New Roman" w:hAnsi="Consolas" w:cs="Times New Roman"/>
+          <w:color w:val="D4D4D4"/>
+          <w:sz w:val="21"/>
+          <w:szCs w:val="21"/>
+        </w:rPr>
+        <w:t>&lt;=</w:t>
+      </w:r>
+      <w:r>
+        <w:rPr>
+          <w:rFonts w:ascii="Consolas" w:eastAsia="Times New Roman" w:hAnsi="Consolas" w:cs="Times New Roman"/>
+          <w:color w:val="B5CEA8"/>
+          <w:sz w:val="21"/>
+          <w:szCs w:val="21"/>
+        </w:rPr>
+        <w:t>5</w:t>
+      </w:r>
+      <w:r>
+        <w:rPr>
+          <w:rFonts w:ascii="Consolas" w:eastAsia="Times New Roman" w:hAnsi="Consolas" w:cs="Times New Roman"/>
+          <w:color w:val="CCCCCC"/>
+          <w:sz w:val="21"/>
+          <w:szCs w:val="21"/>
+        </w:rPr>
+        <w:t>)</w:t>
+      </w:r>
+    </w:p>
+    <w:p>
+      <w:pPr>
+        <w:shd w:val="clear" w:color="auto" w:fill="1F1F1F"/>
+        <w:spacing w:after="0" w:line="285" w:lineRule="atLeast"/>
+        <w:rPr>
+          <w:rFonts w:ascii="Consolas" w:eastAsia="Times New Roman" w:hAnsi="Consolas" w:cs="Times New Roman"/>
+          <w:color w:val="CCCCCC"/>
+          <w:sz w:val="21"/>
+          <w:szCs w:val="21"/>
+        </w:rPr>
+      </w:pPr>
+      <w:r>
+        <w:rPr>
+          <w:rFonts w:ascii="Consolas" w:eastAsia="Times New Roman" w:hAnsi="Consolas" w:cs="Times New Roman"/>
+          <w:color w:val="CCCCCC"/>
+          <w:sz w:val="21"/>
+          <w:szCs w:val="21"/>
+        </w:rPr>
+        <w:t>  {</w:t>
+      </w:r>
+    </w:p>
+    <w:p>
+      <w:pPr>
+        <w:shd w:val="clear" w:color="auto" w:fill="1F1F1F"/>
+        <w:spacing w:after="0" w:line="285" w:lineRule="atLeast"/>
+        <w:rPr>
+          <w:rFonts w:ascii="Consolas" w:eastAsia="Times New Roman" w:hAnsi="Consolas" w:cs="Times New Roman"/>
+          <w:color w:val="CCCCCC"/>
+          <w:sz w:val="21"/>
+          <w:szCs w:val="21"/>
+        </w:rPr>
+      </w:pPr>
+      <w:r>
+        <w:rPr>
+          <w:rFonts w:ascii="Consolas" w:eastAsia="Times New Roman" w:hAnsi="Consolas" w:cs="Times New Roman"/>
+          <w:color w:val="CCCCCC"/>
+          <w:sz w:val="21"/>
+          <w:szCs w:val="21"/>
+        </w:rPr>
+        <w:t xml:space="preserve">    </w:t>
+      </w:r>
+      <w:r>
+        <w:rPr>
+          <w:rFonts w:ascii="Consolas" w:eastAsia="Times New Roman" w:hAnsi="Consolas" w:cs="Times New Roman"/>
+          <w:color w:val="C586C0"/>
+          <w:sz w:val="21"/>
+          <w:szCs w:val="21"/>
+        </w:rPr>
+        <w:t>if</w:t>
+      </w:r>
+      <w:r>
+        <w:rPr>
+          <w:rFonts w:ascii="Consolas" w:eastAsia="Times New Roman" w:hAnsi="Consolas" w:cs="Times New Roman"/>
+          <w:color w:val="CCCCCC"/>
+          <w:sz w:val="21"/>
+          <w:szCs w:val="21"/>
+        </w:rPr>
+        <w:t xml:space="preserve"> </w:t>
+      </w:r>
+      <w:proofErr w:type="gramStart"/>
+      <w:r>
+        <w:rPr>
+          <w:rFonts w:ascii="Consolas" w:eastAsia="Times New Roman" w:hAnsi="Consolas" w:cs="Times New Roman"/>
+          <w:color w:val="CCCCCC"/>
+          <w:sz w:val="21"/>
+          <w:szCs w:val="21"/>
+        </w:rPr>
+        <w:t xml:space="preserve">( </w:t>
+      </w:r>
+      <w:proofErr w:type="spellStart"/>
+      <w:r>
+        <w:rPr>
+          <w:rFonts w:ascii="Consolas" w:eastAsia="Times New Roman" w:hAnsi="Consolas" w:cs="Times New Roman"/>
+          <w:color w:val="9CDCFE"/>
+          <w:sz w:val="21"/>
+          <w:szCs w:val="21"/>
+        </w:rPr>
+        <w:t>i</w:t>
+      </w:r>
+      <w:proofErr w:type="spellEnd"/>
+      <w:proofErr w:type="gramEnd"/>
+      <w:r>
+        <w:rPr>
+          <w:rFonts w:ascii="Consolas" w:eastAsia="Times New Roman" w:hAnsi="Consolas" w:cs="Times New Roman"/>
+          <w:color w:val="CCCCCC"/>
+          <w:sz w:val="21"/>
+          <w:szCs w:val="21"/>
+        </w:rPr>
+        <w:t xml:space="preserve"> </w:t>
+      </w:r>
+      <w:r>
+        <w:rPr>
+          <w:rFonts w:ascii="Consolas" w:eastAsia="Times New Roman" w:hAnsi="Consolas" w:cs="Times New Roman"/>
+          <w:color w:val="D4D4D4"/>
+          <w:sz w:val="21"/>
+          <w:szCs w:val="21"/>
+        </w:rPr>
+        <w:t>%</w:t>
+      </w:r>
+      <w:r>
+        <w:rPr>
+          <w:rFonts w:ascii="Consolas" w:eastAsia="Times New Roman" w:hAnsi="Consolas" w:cs="Times New Roman"/>
+          <w:color w:val="B5CEA8"/>
+          <w:sz w:val="21"/>
+          <w:szCs w:val="21"/>
+        </w:rPr>
+        <w:t>2</w:t>
+      </w:r>
+      <w:r>
+        <w:rPr>
+          <w:rFonts w:ascii="Consolas" w:eastAsia="Times New Roman" w:hAnsi="Consolas" w:cs="Times New Roman"/>
+          <w:color w:val="CCCCCC"/>
+          <w:sz w:val="21"/>
+          <w:szCs w:val="21"/>
+        </w:rPr>
+        <w:t xml:space="preserve">  </w:t>
+      </w:r>
+      <w:r>
+        <w:rPr>
+          <w:rFonts w:ascii="Consolas" w:eastAsia="Times New Roman" w:hAnsi="Consolas" w:cs="Times New Roman"/>
+          <w:color w:val="D4D4D4"/>
+          <w:sz w:val="21"/>
+          <w:szCs w:val="21"/>
+        </w:rPr>
+        <w:t>!==</w:t>
+      </w:r>
+      <w:r>
+        <w:rPr>
+          <w:rFonts w:ascii="Consolas" w:eastAsia="Times New Roman" w:hAnsi="Consolas" w:cs="Times New Roman"/>
+          <w:color w:val="CCCCCC"/>
+          <w:sz w:val="21"/>
+          <w:szCs w:val="21"/>
+        </w:rPr>
+        <w:t xml:space="preserve"> </w:t>
+      </w:r>
+      <w:r>
+        <w:rPr>
+          <w:rFonts w:ascii="Consolas" w:eastAsia="Times New Roman" w:hAnsi="Consolas" w:cs="Times New Roman"/>
+          <w:color w:val="B5CEA8"/>
+          <w:sz w:val="21"/>
+          <w:szCs w:val="21"/>
+        </w:rPr>
+        <w:t>0</w:t>
+      </w:r>
+      <w:r>
+        <w:rPr>
+          <w:rFonts w:ascii="Consolas" w:eastAsia="Times New Roman" w:hAnsi="Consolas" w:cs="Times New Roman"/>
+          <w:color w:val="CCCCCC"/>
+          <w:sz w:val="21"/>
+          <w:szCs w:val="21"/>
+        </w:rPr>
+        <w:t xml:space="preserve">) </w:t>
+      </w:r>
+    </w:p>
+    <w:p>
+      <w:pPr>
+        <w:shd w:val="clear" w:color="auto" w:fill="1F1F1F"/>
+        <w:spacing w:after="0" w:line="285" w:lineRule="atLeast"/>
+        <w:rPr>
+          <w:rFonts w:ascii="Consolas" w:eastAsia="Times New Roman" w:hAnsi="Consolas" w:cs="Times New Roman"/>
+          <w:color w:val="CCCCCC"/>
+          <w:sz w:val="21"/>
+          <w:szCs w:val="21"/>
+        </w:rPr>
+      </w:pPr>
+      <w:r>
+        <w:rPr>
+          <w:rFonts w:ascii="Consolas" w:eastAsia="Times New Roman" w:hAnsi="Consolas" w:cs="Times New Roman"/>
+          <w:color w:val="CCCCCC"/>
+          <w:sz w:val="21"/>
+          <w:szCs w:val="21"/>
+        </w:rPr>
+        <w:t xml:space="preserve">        </w:t>
+      </w:r>
+      <w:r>
+        <w:rPr>
+          <w:rFonts w:ascii="Consolas" w:eastAsia="Times New Roman" w:hAnsi="Consolas" w:cs="Times New Roman"/>
+          <w:color w:val="9CDCFE"/>
+          <w:sz w:val="21"/>
+          <w:szCs w:val="21"/>
+        </w:rPr>
+        <w:t>console</w:t>
+      </w:r>
+      <w:r>
+        <w:rPr>
+          <w:rFonts w:ascii="Consolas" w:eastAsia="Times New Roman" w:hAnsi="Consolas" w:cs="Times New Roman"/>
+          <w:color w:val="CCCCCC"/>
+          <w:sz w:val="21"/>
+          <w:szCs w:val="21"/>
+        </w:rPr>
+        <w:t>.</w:t>
+      </w:r>
+      <w:r>
+        <w:rPr>
+          <w:rFonts w:ascii="Consolas" w:eastAsia="Times New Roman" w:hAnsi="Consolas" w:cs="Times New Roman"/>
+          <w:color w:val="DCDCAA"/>
+          <w:sz w:val="21"/>
+          <w:szCs w:val="21"/>
+        </w:rPr>
+        <w:t>log</w:t>
+      </w:r>
+      <w:r>
+        <w:rPr>
+          <w:rFonts w:ascii="Consolas" w:eastAsia="Times New Roman" w:hAnsi="Consolas" w:cs="Times New Roman"/>
+          <w:color w:val="CCCCCC"/>
+          <w:sz w:val="21"/>
+          <w:szCs w:val="21"/>
+        </w:rPr>
+        <w:t xml:space="preserve"> (</w:t>
+      </w:r>
+      <w:proofErr w:type="spellStart"/>
+      <w:r>
+        <w:rPr>
+          <w:rFonts w:ascii="Consolas" w:eastAsia="Times New Roman" w:hAnsi="Consolas" w:cs="Times New Roman"/>
+          <w:color w:val="9CDCFE"/>
+          <w:sz w:val="21"/>
+          <w:szCs w:val="21"/>
+        </w:rPr>
+        <w:t>i</w:t>
+      </w:r>
+      <w:proofErr w:type="spellEnd"/>
+      <w:r>
+        <w:rPr>
+          <w:rFonts w:ascii="Consolas" w:eastAsia="Times New Roman" w:hAnsi="Consolas" w:cs="Times New Roman"/>
+          <w:color w:val="CCCCCC"/>
+          <w:sz w:val="21"/>
+          <w:szCs w:val="21"/>
+        </w:rPr>
+        <w:t>);</w:t>
+      </w:r>
+    </w:p>
+    <w:p>
+      <w:pPr>
+        <w:shd w:val="clear" w:color="auto" w:fill="1F1F1F"/>
+        <w:spacing w:after="0" w:line="285" w:lineRule="atLeast"/>
+        <w:rPr>
+          <w:rFonts w:ascii="Consolas" w:eastAsia="Times New Roman" w:hAnsi="Consolas" w:cs="Times New Roman"/>
+          <w:color w:val="CCCCCC"/>
+          <w:sz w:val="21"/>
+          <w:szCs w:val="21"/>
+        </w:rPr>
+      </w:pPr>
+      <w:r>
+        <w:rPr>
+          <w:rFonts w:ascii="Consolas" w:eastAsia="Times New Roman" w:hAnsi="Consolas" w:cs="Times New Roman"/>
+          <w:color w:val="CCCCCC"/>
+          <w:sz w:val="21"/>
+          <w:szCs w:val="21"/>
+        </w:rPr>
+        <w:t xml:space="preserve">    </w:t>
+      </w:r>
+      <w:proofErr w:type="spellStart"/>
+      <w:r>
+        <w:rPr>
+          <w:rFonts w:ascii="Consolas" w:eastAsia="Times New Roman" w:hAnsi="Consolas" w:cs="Times New Roman"/>
+          <w:color w:val="9CDCFE"/>
+          <w:sz w:val="21"/>
+          <w:szCs w:val="21"/>
+        </w:rPr>
+        <w:t>i</w:t>
+      </w:r>
+      <w:proofErr w:type="spellEnd"/>
+      <w:r>
+        <w:rPr>
+          <w:rFonts w:ascii="Consolas" w:eastAsia="Times New Roman" w:hAnsi="Consolas" w:cs="Times New Roman"/>
+          <w:color w:val="D4D4D4"/>
+          <w:sz w:val="21"/>
+          <w:szCs w:val="21"/>
+        </w:rPr>
+        <w:t>++</w:t>
+      </w:r>
+      <w:r>
+        <w:rPr>
+          <w:rFonts w:ascii="Consolas" w:eastAsia="Times New Roman" w:hAnsi="Consolas" w:cs="Times New Roman"/>
+          <w:color w:val="CCCCCC"/>
+          <w:sz w:val="21"/>
+          <w:szCs w:val="21"/>
+        </w:rPr>
+        <w:t>;</w:t>
+      </w:r>
+    </w:p>
+    <w:p>
+      <w:pPr>
+        <w:shd w:val="clear" w:color="auto" w:fill="1F1F1F"/>
+        <w:spacing w:after="0" w:line="285" w:lineRule="atLeast"/>
+        <w:rPr>
+          <w:rFonts w:ascii="Consolas" w:eastAsia="Times New Roman" w:hAnsi="Consolas" w:cs="Times New Roman"/>
+          <w:color w:val="CCCCCC"/>
+          <w:sz w:val="21"/>
+          <w:szCs w:val="21"/>
+        </w:rPr>
+      </w:pPr>
+      <w:r>
+        <w:rPr>
+          <w:rFonts w:ascii="Consolas" w:eastAsia="Times New Roman" w:hAnsi="Consolas" w:cs="Times New Roman"/>
+          <w:color w:val="CCCCCC"/>
+          <w:sz w:val="21"/>
+          <w:szCs w:val="21"/>
+        </w:rPr>
+        <w:t>}</w:t>
+      </w:r>
+    </w:p>
+    <w:p>
+      <w:pPr>
+        <w:rPr>
+          <w:sz w:val="24"/>
+          <w:szCs w:val="24"/>
+        </w:rPr>
+      </w:pPr>
+    </w:p>
+    <w:p>
+      <w:pPr>
+        <w:rPr>
+          <w:sz w:val="24"/>
+          <w:szCs w:val="24"/>
+        </w:rPr>
+      </w:pPr>
+    </w:p>
+    <w:p>
+      <w:pPr>
+        <w:pStyle w:val="ListParagraph"/>
+        <w:numPr>
+          <w:ilvl w:val="0"/>
+          <w:numId w:val="1"/>
+        </w:numPr>
+        <w:rPr>
+          <w:sz w:val="24"/>
+          <w:szCs w:val="24"/>
+        </w:rPr>
+      </w:pPr>
+      <w:r>
+        <w:rPr>
+          <w:sz w:val="24"/>
+          <w:szCs w:val="24"/>
+        </w:rPr>
+        <w:t>Do While Loop</w:t>
+      </w:r>
+    </w:p>
+    <w:p>
+      <w:pPr>
+        <w:rPr>
+          <w:sz w:val="24"/>
+          <w:szCs w:val="24"/>
+        </w:rPr>
+      </w:pPr>
+      <w:r>
+        <w:rPr>
+          <w:sz w:val="24"/>
+          <w:szCs w:val="24"/>
+        </w:rPr>
+        <w:t xml:space="preserve">Do while loop  run </w:t>
+      </w:r>
+      <w:proofErr w:type="spellStart"/>
+      <w:r>
+        <w:rPr>
+          <w:sz w:val="24"/>
+          <w:szCs w:val="24"/>
+        </w:rPr>
+        <w:t>atleast</w:t>
+      </w:r>
+      <w:proofErr w:type="spellEnd"/>
+      <w:r>
+        <w:rPr>
+          <w:sz w:val="24"/>
+          <w:szCs w:val="24"/>
+        </w:rPr>
+        <w:t xml:space="preserve"> once if the condition is wrong </w:t>
       </w:r>
       <w:bookmarkStart w:id="0" w:name="_GoBack"/>
       <w:bookmarkEnd w:id="0"/>
-      <w:r>
-        <w:rPr>
-          <w:sz w:val="24"/>
-          <w:szCs w:val="24"/>
-        </w:rPr>
-        <w:t>)</w:t>
-      </w:r>
     </w:p>
     <w:sectPr>
       <w:pgSz w:w="12240" w:h="15840"/>
@@ -1944,7 +3281,7 @@
   <w:abstractNum w:abstractNumId="0" w15:restartNumberingAfterBreak="0">
     <w:nsid w:val="4AA14C4F"/>
     <w:multiLevelType w:val="hybridMultilevel"/>
-    <w:tmpl w:val="63BEF48E"/>
+    <w:tmpl w:val="9CCEF5A6"/>
     <w:lvl w:ilvl="0" w:tplc="04090001">
       <w:start w:val="1"/>
       <w:numFmt w:val="bullet"/>

</xml_diff>

<commit_message>
for in loop in js
</commit_message>
<xml_diff>
--- a/JavaScript Control OverFLow.docx
+++ b/JavaScript Control OverFLow.docx
@@ -4656,6 +4656,951 @@
           <w:szCs w:val="24"/>
         </w:rPr>
       </w:pPr>
+    </w:p>
+    <w:p>
+      <w:pPr>
+        <w:pStyle w:val="ListParagraph"/>
+        <w:numPr>
+          <w:ilvl w:val="0"/>
+          <w:numId w:val="1"/>
+        </w:numPr>
+        <w:rPr>
+          <w:sz w:val="24"/>
+          <w:szCs w:val="24"/>
+        </w:rPr>
+      </w:pPr>
+      <w:r>
+        <w:rPr>
+          <w:sz w:val="24"/>
+          <w:szCs w:val="24"/>
+        </w:rPr>
+        <w:t xml:space="preserve">For </w:t>
+      </w:r>
+      <w:proofErr w:type="gramStart"/>
+      <w:r>
+        <w:rPr>
+          <w:sz w:val="24"/>
+          <w:szCs w:val="24"/>
+        </w:rPr>
+        <w:t xml:space="preserve">in </w:t>
+      </w:r>
+      <w:r>
+        <w:rPr>
+          <w:sz w:val="24"/>
+          <w:szCs w:val="24"/>
+        </w:rPr>
+        <w:t xml:space="preserve"> loop</w:t>
+      </w:r>
+      <w:proofErr w:type="gramEnd"/>
+    </w:p>
+    <w:p>
+      <w:pPr>
+        <w:pStyle w:val="ListParagraph"/>
+        <w:numPr>
+          <w:ilvl w:val="0"/>
+          <w:numId w:val="1"/>
+        </w:numPr>
+        <w:shd w:val="clear" w:color="auto" w:fill="1F1F1F"/>
+        <w:spacing w:after="0" w:line="285" w:lineRule="atLeast"/>
+        <w:rPr>
+          <w:rFonts w:ascii="Consolas" w:eastAsia="Times New Roman" w:hAnsi="Consolas" w:cs="Times New Roman"/>
+          <w:color w:val="CCCCCC"/>
+          <w:sz w:val="21"/>
+          <w:szCs w:val="21"/>
+        </w:rPr>
+      </w:pPr>
+      <w:proofErr w:type="spellStart"/>
+      <w:r>
+        <w:rPr>
+          <w:rFonts w:ascii="Consolas" w:eastAsia="Times New Roman" w:hAnsi="Consolas" w:cs="Times New Roman"/>
+          <w:color w:val="569CD6"/>
+          <w:sz w:val="21"/>
+          <w:szCs w:val="21"/>
+        </w:rPr>
+        <w:t>const</w:t>
+      </w:r>
+      <w:proofErr w:type="spellEnd"/>
+      <w:r>
+        <w:rPr>
+          <w:rFonts w:ascii="Consolas" w:eastAsia="Times New Roman" w:hAnsi="Consolas" w:cs="Times New Roman"/>
+          <w:color w:val="CCCCCC"/>
+          <w:sz w:val="21"/>
+          <w:szCs w:val="21"/>
+        </w:rPr>
+        <w:t xml:space="preserve"> </w:t>
+      </w:r>
+      <w:r>
+        <w:rPr>
+          <w:rFonts w:ascii="Consolas" w:eastAsia="Times New Roman" w:hAnsi="Consolas" w:cs="Times New Roman"/>
+          <w:color w:val="4FC1FF"/>
+          <w:sz w:val="21"/>
+          <w:szCs w:val="21"/>
+        </w:rPr>
+        <w:t>person</w:t>
+      </w:r>
+      <w:r>
+        <w:rPr>
+          <w:rFonts w:ascii="Consolas" w:eastAsia="Times New Roman" w:hAnsi="Consolas" w:cs="Times New Roman"/>
+          <w:color w:val="CCCCCC"/>
+          <w:sz w:val="21"/>
+          <w:szCs w:val="21"/>
+        </w:rPr>
+        <w:t xml:space="preserve"> </w:t>
+      </w:r>
+      <w:r>
+        <w:rPr>
+          <w:rFonts w:ascii="Consolas" w:eastAsia="Times New Roman" w:hAnsi="Consolas" w:cs="Times New Roman"/>
+          <w:color w:val="D4D4D4"/>
+          <w:sz w:val="21"/>
+          <w:szCs w:val="21"/>
+        </w:rPr>
+        <w:t>=</w:t>
+      </w:r>
+      <w:r>
+        <w:rPr>
+          <w:rFonts w:ascii="Consolas" w:eastAsia="Times New Roman" w:hAnsi="Consolas" w:cs="Times New Roman"/>
+          <w:color w:val="CCCCCC"/>
+          <w:sz w:val="21"/>
+          <w:szCs w:val="21"/>
+        </w:rPr>
+        <w:t xml:space="preserve"> {</w:t>
+      </w:r>
+    </w:p>
+    <w:p>
+      <w:pPr>
+        <w:pStyle w:val="ListParagraph"/>
+        <w:numPr>
+          <w:ilvl w:val="0"/>
+          <w:numId w:val="1"/>
+        </w:numPr>
+        <w:shd w:val="clear" w:color="auto" w:fill="1F1F1F"/>
+        <w:spacing w:after="0" w:line="285" w:lineRule="atLeast"/>
+        <w:rPr>
+          <w:rFonts w:ascii="Consolas" w:eastAsia="Times New Roman" w:hAnsi="Consolas" w:cs="Times New Roman"/>
+          <w:color w:val="CCCCCC"/>
+          <w:sz w:val="21"/>
+          <w:szCs w:val="21"/>
+        </w:rPr>
+      </w:pPr>
+      <w:r>
+        <w:rPr>
+          <w:rFonts w:ascii="Consolas" w:eastAsia="Times New Roman" w:hAnsi="Consolas" w:cs="Times New Roman"/>
+          <w:color w:val="CCCCCC"/>
+          <w:sz w:val="21"/>
+          <w:szCs w:val="21"/>
+        </w:rPr>
+        <w:t xml:space="preserve">    </w:t>
+      </w:r>
+      <w:proofErr w:type="gramStart"/>
+      <w:r>
+        <w:rPr>
+          <w:rFonts w:ascii="Consolas" w:eastAsia="Times New Roman" w:hAnsi="Consolas" w:cs="Times New Roman"/>
+          <w:color w:val="9CDCFE"/>
+          <w:sz w:val="21"/>
+          <w:szCs w:val="21"/>
+        </w:rPr>
+        <w:t>Name :</w:t>
+      </w:r>
+      <w:proofErr w:type="gramEnd"/>
+      <w:r>
+        <w:rPr>
+          <w:rFonts w:ascii="Consolas" w:eastAsia="Times New Roman" w:hAnsi="Consolas" w:cs="Times New Roman"/>
+          <w:color w:val="CCCCCC"/>
+          <w:sz w:val="21"/>
+          <w:szCs w:val="21"/>
+        </w:rPr>
+        <w:t xml:space="preserve"> </w:t>
+      </w:r>
+      <w:r>
+        <w:rPr>
+          <w:rFonts w:ascii="Consolas" w:eastAsia="Times New Roman" w:hAnsi="Consolas" w:cs="Times New Roman"/>
+          <w:color w:val="CE9178"/>
+          <w:sz w:val="21"/>
+          <w:szCs w:val="21"/>
+        </w:rPr>
+        <w:t>'</w:t>
+      </w:r>
+      <w:proofErr w:type="spellStart"/>
+      <w:r>
+        <w:rPr>
+          <w:rFonts w:ascii="Consolas" w:eastAsia="Times New Roman" w:hAnsi="Consolas" w:cs="Times New Roman"/>
+          <w:color w:val="CE9178"/>
+          <w:sz w:val="21"/>
+          <w:szCs w:val="21"/>
+        </w:rPr>
+        <w:t>elsa</w:t>
+      </w:r>
+      <w:proofErr w:type="spellEnd"/>
+      <w:r>
+        <w:rPr>
+          <w:rFonts w:ascii="Consolas" w:eastAsia="Times New Roman" w:hAnsi="Consolas" w:cs="Times New Roman"/>
+          <w:color w:val="CE9178"/>
+          <w:sz w:val="21"/>
+          <w:szCs w:val="21"/>
+        </w:rPr>
+        <w:t>'</w:t>
+      </w:r>
+      <w:r>
+        <w:rPr>
+          <w:rFonts w:ascii="Consolas" w:eastAsia="Times New Roman" w:hAnsi="Consolas" w:cs="Times New Roman"/>
+          <w:color w:val="CCCCCC"/>
+          <w:sz w:val="21"/>
+          <w:szCs w:val="21"/>
+        </w:rPr>
+        <w:t>,</w:t>
+      </w:r>
+    </w:p>
+    <w:p>
+      <w:pPr>
+        <w:pStyle w:val="ListParagraph"/>
+        <w:numPr>
+          <w:ilvl w:val="0"/>
+          <w:numId w:val="1"/>
+        </w:numPr>
+        <w:shd w:val="clear" w:color="auto" w:fill="1F1F1F"/>
+        <w:spacing w:after="0" w:line="285" w:lineRule="atLeast"/>
+        <w:rPr>
+          <w:rFonts w:ascii="Consolas" w:eastAsia="Times New Roman" w:hAnsi="Consolas" w:cs="Times New Roman"/>
+          <w:color w:val="CCCCCC"/>
+          <w:sz w:val="21"/>
+          <w:szCs w:val="21"/>
+        </w:rPr>
+      </w:pPr>
+      <w:r>
+        <w:rPr>
+          <w:rFonts w:ascii="Consolas" w:eastAsia="Times New Roman" w:hAnsi="Consolas" w:cs="Times New Roman"/>
+          <w:color w:val="CCCCCC"/>
+          <w:sz w:val="21"/>
+          <w:szCs w:val="21"/>
+        </w:rPr>
+        <w:t xml:space="preserve">    </w:t>
+      </w:r>
+      <w:proofErr w:type="gramStart"/>
+      <w:r>
+        <w:rPr>
+          <w:rFonts w:ascii="Consolas" w:eastAsia="Times New Roman" w:hAnsi="Consolas" w:cs="Times New Roman"/>
+          <w:color w:val="9CDCFE"/>
+          <w:sz w:val="21"/>
+          <w:szCs w:val="21"/>
+        </w:rPr>
+        <w:t>Age :</w:t>
+      </w:r>
+      <w:proofErr w:type="gramEnd"/>
+      <w:r>
+        <w:rPr>
+          <w:rFonts w:ascii="Consolas" w:eastAsia="Times New Roman" w:hAnsi="Consolas" w:cs="Times New Roman"/>
+          <w:color w:val="CCCCCC"/>
+          <w:sz w:val="21"/>
+          <w:szCs w:val="21"/>
+        </w:rPr>
+        <w:t xml:space="preserve"> </w:t>
+      </w:r>
+      <w:r>
+        <w:rPr>
+          <w:rFonts w:ascii="Consolas" w:eastAsia="Times New Roman" w:hAnsi="Consolas" w:cs="Times New Roman"/>
+          <w:color w:val="B5CEA8"/>
+          <w:sz w:val="21"/>
+          <w:szCs w:val="21"/>
+        </w:rPr>
+        <w:t>5</w:t>
+      </w:r>
+    </w:p>
+    <w:p>
+      <w:pPr>
+        <w:pStyle w:val="ListParagraph"/>
+        <w:numPr>
+          <w:ilvl w:val="0"/>
+          <w:numId w:val="1"/>
+        </w:numPr>
+        <w:shd w:val="clear" w:color="auto" w:fill="1F1F1F"/>
+        <w:spacing w:after="0" w:line="285" w:lineRule="atLeast"/>
+        <w:rPr>
+          <w:rFonts w:ascii="Consolas" w:eastAsia="Times New Roman" w:hAnsi="Consolas" w:cs="Times New Roman"/>
+          <w:color w:val="CCCCCC"/>
+          <w:sz w:val="21"/>
+          <w:szCs w:val="21"/>
+        </w:rPr>
+      </w:pPr>
+      <w:r>
+        <w:rPr>
+          <w:rFonts w:ascii="Consolas" w:eastAsia="Times New Roman" w:hAnsi="Consolas" w:cs="Times New Roman"/>
+          <w:color w:val="CCCCCC"/>
+          <w:sz w:val="21"/>
+          <w:szCs w:val="21"/>
+        </w:rPr>
+        <w:t>};</w:t>
+      </w:r>
+    </w:p>
+    <w:p>
+      <w:pPr>
+        <w:pStyle w:val="ListParagraph"/>
+        <w:numPr>
+          <w:ilvl w:val="0"/>
+          <w:numId w:val="1"/>
+        </w:numPr>
+        <w:shd w:val="clear" w:color="auto" w:fill="1F1F1F"/>
+        <w:spacing w:after="0" w:line="285" w:lineRule="atLeast"/>
+        <w:rPr>
+          <w:rFonts w:ascii="Consolas" w:eastAsia="Times New Roman" w:hAnsi="Consolas" w:cs="Times New Roman"/>
+          <w:color w:val="CCCCCC"/>
+          <w:sz w:val="21"/>
+          <w:szCs w:val="21"/>
+        </w:rPr>
+      </w:pPr>
+    </w:p>
+    <w:p>
+      <w:pPr>
+        <w:pStyle w:val="ListParagraph"/>
+        <w:numPr>
+          <w:ilvl w:val="0"/>
+          <w:numId w:val="1"/>
+        </w:numPr>
+        <w:shd w:val="clear" w:color="auto" w:fill="1F1F1F"/>
+        <w:spacing w:after="0" w:line="285" w:lineRule="atLeast"/>
+        <w:rPr>
+          <w:rFonts w:ascii="Consolas" w:eastAsia="Times New Roman" w:hAnsi="Consolas" w:cs="Times New Roman"/>
+          <w:color w:val="CCCCCC"/>
+          <w:sz w:val="21"/>
+          <w:szCs w:val="21"/>
+        </w:rPr>
+      </w:pPr>
+      <w:r>
+        <w:rPr>
+          <w:rFonts w:ascii="Consolas" w:eastAsia="Times New Roman" w:hAnsi="Consolas" w:cs="Times New Roman"/>
+          <w:color w:val="C586C0"/>
+          <w:sz w:val="21"/>
+          <w:szCs w:val="21"/>
+        </w:rPr>
+        <w:t>for</w:t>
+      </w:r>
+      <w:r>
+        <w:rPr>
+          <w:rFonts w:ascii="Consolas" w:eastAsia="Times New Roman" w:hAnsi="Consolas" w:cs="Times New Roman"/>
+          <w:color w:val="CCCCCC"/>
+          <w:sz w:val="21"/>
+          <w:szCs w:val="21"/>
+        </w:rPr>
+        <w:t xml:space="preserve"> (</w:t>
+      </w:r>
+      <w:r>
+        <w:rPr>
+          <w:rFonts w:ascii="Consolas" w:eastAsia="Times New Roman" w:hAnsi="Consolas" w:cs="Times New Roman"/>
+          <w:color w:val="569CD6"/>
+          <w:sz w:val="21"/>
+          <w:szCs w:val="21"/>
+        </w:rPr>
+        <w:t>let</w:t>
+      </w:r>
+      <w:r>
+        <w:rPr>
+          <w:rFonts w:ascii="Consolas" w:eastAsia="Times New Roman" w:hAnsi="Consolas" w:cs="Times New Roman"/>
+          <w:color w:val="CCCCCC"/>
+          <w:sz w:val="21"/>
+          <w:szCs w:val="21"/>
+        </w:rPr>
+        <w:t xml:space="preserve"> </w:t>
+      </w:r>
+      <w:r>
+        <w:rPr>
+          <w:rFonts w:ascii="Consolas" w:eastAsia="Times New Roman" w:hAnsi="Consolas" w:cs="Times New Roman"/>
+          <w:color w:val="9CDCFE"/>
+          <w:sz w:val="21"/>
+          <w:szCs w:val="21"/>
+        </w:rPr>
+        <w:t>key</w:t>
+      </w:r>
+      <w:r>
+        <w:rPr>
+          <w:rFonts w:ascii="Consolas" w:eastAsia="Times New Roman" w:hAnsi="Consolas" w:cs="Times New Roman"/>
+          <w:color w:val="CCCCCC"/>
+          <w:sz w:val="21"/>
+          <w:szCs w:val="21"/>
+        </w:rPr>
+        <w:t xml:space="preserve"> </w:t>
+      </w:r>
+      <w:r>
+        <w:rPr>
+          <w:rFonts w:ascii="Consolas" w:eastAsia="Times New Roman" w:hAnsi="Consolas" w:cs="Times New Roman"/>
+          <w:color w:val="569CD6"/>
+          <w:sz w:val="21"/>
+          <w:szCs w:val="21"/>
+        </w:rPr>
+        <w:t>in</w:t>
+      </w:r>
+      <w:r>
+        <w:rPr>
+          <w:rFonts w:ascii="Consolas" w:eastAsia="Times New Roman" w:hAnsi="Consolas" w:cs="Times New Roman"/>
+          <w:color w:val="CCCCCC"/>
+          <w:sz w:val="21"/>
+          <w:szCs w:val="21"/>
+        </w:rPr>
+        <w:t xml:space="preserve"> </w:t>
+      </w:r>
+      <w:r>
+        <w:rPr>
+          <w:rFonts w:ascii="Consolas" w:eastAsia="Times New Roman" w:hAnsi="Consolas" w:cs="Times New Roman"/>
+          <w:color w:val="4FC1FF"/>
+          <w:sz w:val="21"/>
+          <w:szCs w:val="21"/>
+        </w:rPr>
+        <w:t>person</w:t>
+      </w:r>
+      <w:r>
+        <w:rPr>
+          <w:rFonts w:ascii="Consolas" w:eastAsia="Times New Roman" w:hAnsi="Consolas" w:cs="Times New Roman"/>
+          <w:color w:val="CCCCCC"/>
+          <w:sz w:val="21"/>
+          <w:szCs w:val="21"/>
+        </w:rPr>
+        <w:t>)</w:t>
+      </w:r>
+    </w:p>
+    <w:p>
+      <w:pPr>
+        <w:pStyle w:val="ListParagraph"/>
+        <w:numPr>
+          <w:ilvl w:val="0"/>
+          <w:numId w:val="1"/>
+        </w:numPr>
+        <w:shd w:val="clear" w:color="auto" w:fill="1F1F1F"/>
+        <w:spacing w:after="0" w:line="285" w:lineRule="atLeast"/>
+        <w:rPr>
+          <w:rFonts w:ascii="Consolas" w:eastAsia="Times New Roman" w:hAnsi="Consolas" w:cs="Times New Roman"/>
+          <w:color w:val="CCCCCC"/>
+          <w:sz w:val="21"/>
+          <w:szCs w:val="21"/>
+        </w:rPr>
+      </w:pPr>
+      <w:r>
+        <w:rPr>
+          <w:rFonts w:ascii="Consolas" w:eastAsia="Times New Roman" w:hAnsi="Consolas" w:cs="Times New Roman"/>
+          <w:color w:val="9CDCFE"/>
+          <w:sz w:val="21"/>
+          <w:szCs w:val="21"/>
+        </w:rPr>
+        <w:t>console</w:t>
+      </w:r>
+      <w:r>
+        <w:rPr>
+          <w:rFonts w:ascii="Consolas" w:eastAsia="Times New Roman" w:hAnsi="Consolas" w:cs="Times New Roman"/>
+          <w:color w:val="CCCCCC"/>
+          <w:sz w:val="21"/>
+          <w:szCs w:val="21"/>
+        </w:rPr>
+        <w:t>.</w:t>
+      </w:r>
+      <w:r>
+        <w:rPr>
+          <w:rFonts w:ascii="Consolas" w:eastAsia="Times New Roman" w:hAnsi="Consolas" w:cs="Times New Roman"/>
+          <w:color w:val="DCDCAA"/>
+          <w:sz w:val="21"/>
+          <w:szCs w:val="21"/>
+        </w:rPr>
+        <w:t>log</w:t>
+      </w:r>
+      <w:r>
+        <w:rPr>
+          <w:rFonts w:ascii="Consolas" w:eastAsia="Times New Roman" w:hAnsi="Consolas" w:cs="Times New Roman"/>
+          <w:color w:val="CCCCCC"/>
+          <w:sz w:val="21"/>
+          <w:szCs w:val="21"/>
+        </w:rPr>
+        <w:t xml:space="preserve"> (</w:t>
+      </w:r>
+      <w:r>
+        <w:rPr>
+          <w:rFonts w:ascii="Consolas" w:eastAsia="Times New Roman" w:hAnsi="Consolas" w:cs="Times New Roman"/>
+          <w:color w:val="9CDCFE"/>
+          <w:sz w:val="21"/>
+          <w:szCs w:val="21"/>
+        </w:rPr>
+        <w:t>key</w:t>
+      </w:r>
+      <w:r>
+        <w:rPr>
+          <w:rFonts w:ascii="Consolas" w:eastAsia="Times New Roman" w:hAnsi="Consolas" w:cs="Times New Roman"/>
+          <w:color w:val="CCCCCC"/>
+          <w:sz w:val="21"/>
+          <w:szCs w:val="21"/>
+        </w:rPr>
+        <w:t xml:space="preserve">, </w:t>
+      </w:r>
+      <w:r>
+        <w:rPr>
+          <w:rFonts w:ascii="Consolas" w:eastAsia="Times New Roman" w:hAnsi="Consolas" w:cs="Times New Roman"/>
+          <w:color w:val="4FC1FF"/>
+          <w:sz w:val="21"/>
+          <w:szCs w:val="21"/>
+        </w:rPr>
+        <w:t>person</w:t>
+      </w:r>
+      <w:r>
+        <w:rPr>
+          <w:rFonts w:ascii="Consolas" w:eastAsia="Times New Roman" w:hAnsi="Consolas" w:cs="Times New Roman"/>
+          <w:color w:val="CCCCCC"/>
+          <w:sz w:val="21"/>
+          <w:szCs w:val="21"/>
+        </w:rPr>
+        <w:t>[</w:t>
+      </w:r>
+      <w:r>
+        <w:rPr>
+          <w:rFonts w:ascii="Consolas" w:eastAsia="Times New Roman" w:hAnsi="Consolas" w:cs="Times New Roman"/>
+          <w:color w:val="9CDCFE"/>
+          <w:sz w:val="21"/>
+          <w:szCs w:val="21"/>
+        </w:rPr>
+        <w:t>key</w:t>
+      </w:r>
+      <w:r>
+        <w:rPr>
+          <w:rFonts w:ascii="Consolas" w:eastAsia="Times New Roman" w:hAnsi="Consolas" w:cs="Times New Roman"/>
+          <w:color w:val="CCCCCC"/>
+          <w:sz w:val="21"/>
+          <w:szCs w:val="21"/>
+        </w:rPr>
+        <w:t>]);</w:t>
+      </w:r>
+    </w:p>
+    <w:p>
+      <w:pPr>
+        <w:pStyle w:val="ListParagraph"/>
+        <w:numPr>
+          <w:ilvl w:val="0"/>
+          <w:numId w:val="1"/>
+        </w:numPr>
+        <w:shd w:val="clear" w:color="auto" w:fill="1F1F1F"/>
+        <w:spacing w:after="240" w:line="285" w:lineRule="atLeast"/>
+        <w:rPr>
+          <w:rFonts w:ascii="Consolas" w:eastAsia="Times New Roman" w:hAnsi="Consolas" w:cs="Times New Roman"/>
+          <w:color w:val="CCCCCC"/>
+          <w:sz w:val="21"/>
+          <w:szCs w:val="21"/>
+        </w:rPr>
+      </w:pPr>
+    </w:p>
+    <w:p>
+      <w:pPr>
+        <w:pStyle w:val="ListParagraph"/>
+        <w:numPr>
+          <w:ilvl w:val="0"/>
+          <w:numId w:val="1"/>
+        </w:numPr>
+        <w:shd w:val="clear" w:color="auto" w:fill="1F1F1F"/>
+        <w:spacing w:after="0" w:line="285" w:lineRule="atLeast"/>
+        <w:rPr>
+          <w:rFonts w:ascii="Consolas" w:eastAsia="Times New Roman" w:hAnsi="Consolas" w:cs="Times New Roman"/>
+          <w:color w:val="CCCCCC"/>
+          <w:sz w:val="21"/>
+          <w:szCs w:val="21"/>
+        </w:rPr>
+      </w:pPr>
+      <w:proofErr w:type="spellStart"/>
+      <w:r>
+        <w:rPr>
+          <w:rFonts w:ascii="Consolas" w:eastAsia="Times New Roman" w:hAnsi="Consolas" w:cs="Times New Roman"/>
+          <w:color w:val="569CD6"/>
+          <w:sz w:val="21"/>
+          <w:szCs w:val="21"/>
+        </w:rPr>
+        <w:t>const</w:t>
+      </w:r>
+      <w:proofErr w:type="spellEnd"/>
+      <w:r>
+        <w:rPr>
+          <w:rFonts w:ascii="Consolas" w:eastAsia="Times New Roman" w:hAnsi="Consolas" w:cs="Times New Roman"/>
+          <w:color w:val="CCCCCC"/>
+          <w:sz w:val="21"/>
+          <w:szCs w:val="21"/>
+        </w:rPr>
+        <w:t xml:space="preserve"> </w:t>
+      </w:r>
+      <w:r>
+        <w:rPr>
+          <w:rFonts w:ascii="Consolas" w:eastAsia="Times New Roman" w:hAnsi="Consolas" w:cs="Times New Roman"/>
+          <w:color w:val="4FC1FF"/>
+          <w:sz w:val="21"/>
+          <w:szCs w:val="21"/>
+        </w:rPr>
+        <w:t>color</w:t>
+      </w:r>
+      <w:r>
+        <w:rPr>
+          <w:rFonts w:ascii="Consolas" w:eastAsia="Times New Roman" w:hAnsi="Consolas" w:cs="Times New Roman"/>
+          <w:color w:val="CCCCCC"/>
+          <w:sz w:val="21"/>
+          <w:szCs w:val="21"/>
+        </w:rPr>
+        <w:t xml:space="preserve"> </w:t>
+      </w:r>
+      <w:r>
+        <w:rPr>
+          <w:rFonts w:ascii="Consolas" w:eastAsia="Times New Roman" w:hAnsi="Consolas" w:cs="Times New Roman"/>
+          <w:color w:val="D4D4D4"/>
+          <w:sz w:val="21"/>
+          <w:szCs w:val="21"/>
+        </w:rPr>
+        <w:t>=</w:t>
+      </w:r>
+      <w:r>
+        <w:rPr>
+          <w:rFonts w:ascii="Consolas" w:eastAsia="Times New Roman" w:hAnsi="Consolas" w:cs="Times New Roman"/>
+          <w:color w:val="CCCCCC"/>
+          <w:sz w:val="21"/>
+          <w:szCs w:val="21"/>
+        </w:rPr>
+        <w:t xml:space="preserve"> [</w:t>
+      </w:r>
+      <w:r>
+        <w:rPr>
+          <w:rFonts w:ascii="Consolas" w:eastAsia="Times New Roman" w:hAnsi="Consolas" w:cs="Times New Roman"/>
+          <w:color w:val="CE9178"/>
+          <w:sz w:val="21"/>
+          <w:szCs w:val="21"/>
+        </w:rPr>
+        <w:t>'red'</w:t>
+      </w:r>
+      <w:r>
+        <w:rPr>
+          <w:rFonts w:ascii="Consolas" w:eastAsia="Times New Roman" w:hAnsi="Consolas" w:cs="Times New Roman"/>
+          <w:color w:val="CCCCCC"/>
+          <w:sz w:val="21"/>
+          <w:szCs w:val="21"/>
+        </w:rPr>
+        <w:t xml:space="preserve">, </w:t>
+      </w:r>
+      <w:r>
+        <w:rPr>
+          <w:rFonts w:ascii="Consolas" w:eastAsia="Times New Roman" w:hAnsi="Consolas" w:cs="Times New Roman"/>
+          <w:color w:val="CE9178"/>
+          <w:sz w:val="21"/>
+          <w:szCs w:val="21"/>
+        </w:rPr>
+        <w:t>'blue'</w:t>
+      </w:r>
+      <w:r>
+        <w:rPr>
+          <w:rFonts w:ascii="Consolas" w:eastAsia="Times New Roman" w:hAnsi="Consolas" w:cs="Times New Roman"/>
+          <w:color w:val="CCCCCC"/>
+          <w:sz w:val="21"/>
+          <w:szCs w:val="21"/>
+        </w:rPr>
+        <w:t xml:space="preserve">, </w:t>
+      </w:r>
+      <w:r>
+        <w:rPr>
+          <w:rFonts w:ascii="Consolas" w:eastAsia="Times New Roman" w:hAnsi="Consolas" w:cs="Times New Roman"/>
+          <w:color w:val="CE9178"/>
+          <w:sz w:val="21"/>
+          <w:szCs w:val="21"/>
+        </w:rPr>
+        <w:t>'black'</w:t>
+      </w:r>
+      <w:r>
+        <w:rPr>
+          <w:rFonts w:ascii="Consolas" w:eastAsia="Times New Roman" w:hAnsi="Consolas" w:cs="Times New Roman"/>
+          <w:color w:val="CCCCCC"/>
+          <w:sz w:val="21"/>
+          <w:szCs w:val="21"/>
+        </w:rPr>
+        <w:t>];</w:t>
+      </w:r>
+    </w:p>
+    <w:p>
+      <w:pPr>
+        <w:pStyle w:val="ListParagraph"/>
+        <w:numPr>
+          <w:ilvl w:val="0"/>
+          <w:numId w:val="1"/>
+        </w:numPr>
+        <w:shd w:val="clear" w:color="auto" w:fill="1F1F1F"/>
+        <w:spacing w:after="0" w:line="285" w:lineRule="atLeast"/>
+        <w:rPr>
+          <w:rFonts w:ascii="Consolas" w:eastAsia="Times New Roman" w:hAnsi="Consolas" w:cs="Times New Roman"/>
+          <w:color w:val="CCCCCC"/>
+          <w:sz w:val="21"/>
+          <w:szCs w:val="21"/>
+        </w:rPr>
+      </w:pPr>
+      <w:r>
+        <w:rPr>
+          <w:rFonts w:ascii="Consolas" w:eastAsia="Times New Roman" w:hAnsi="Consolas" w:cs="Times New Roman"/>
+          <w:color w:val="C586C0"/>
+          <w:sz w:val="21"/>
+          <w:szCs w:val="21"/>
+        </w:rPr>
+        <w:t>for</w:t>
+      </w:r>
+      <w:r>
+        <w:rPr>
+          <w:rFonts w:ascii="Consolas" w:eastAsia="Times New Roman" w:hAnsi="Consolas" w:cs="Times New Roman"/>
+          <w:color w:val="CCCCCC"/>
+          <w:sz w:val="21"/>
+          <w:szCs w:val="21"/>
+        </w:rPr>
+        <w:t xml:space="preserve"> (</w:t>
+      </w:r>
+      <w:r>
+        <w:rPr>
+          <w:rFonts w:ascii="Consolas" w:eastAsia="Times New Roman" w:hAnsi="Consolas" w:cs="Times New Roman"/>
+          <w:color w:val="569CD6"/>
+          <w:sz w:val="21"/>
+          <w:szCs w:val="21"/>
+        </w:rPr>
+        <w:t>let</w:t>
+      </w:r>
+      <w:r>
+        <w:rPr>
+          <w:rFonts w:ascii="Consolas" w:eastAsia="Times New Roman" w:hAnsi="Consolas" w:cs="Times New Roman"/>
+          <w:color w:val="CCCCCC"/>
+          <w:sz w:val="21"/>
+          <w:szCs w:val="21"/>
+        </w:rPr>
+        <w:t xml:space="preserve"> </w:t>
+      </w:r>
+      <w:r>
+        <w:rPr>
+          <w:rFonts w:ascii="Consolas" w:eastAsia="Times New Roman" w:hAnsi="Consolas" w:cs="Times New Roman"/>
+          <w:color w:val="9CDCFE"/>
+          <w:sz w:val="21"/>
+          <w:szCs w:val="21"/>
+        </w:rPr>
+        <w:t>index</w:t>
+      </w:r>
+      <w:r>
+        <w:rPr>
+          <w:rFonts w:ascii="Consolas" w:eastAsia="Times New Roman" w:hAnsi="Consolas" w:cs="Times New Roman"/>
+          <w:color w:val="CCCCCC"/>
+          <w:sz w:val="21"/>
+          <w:szCs w:val="21"/>
+        </w:rPr>
+        <w:t xml:space="preserve"> </w:t>
+      </w:r>
+      <w:r>
+        <w:rPr>
+          <w:rFonts w:ascii="Consolas" w:eastAsia="Times New Roman" w:hAnsi="Consolas" w:cs="Times New Roman"/>
+          <w:color w:val="569CD6"/>
+          <w:sz w:val="21"/>
+          <w:szCs w:val="21"/>
+        </w:rPr>
+        <w:t>in</w:t>
+      </w:r>
+      <w:r>
+        <w:rPr>
+          <w:rFonts w:ascii="Consolas" w:eastAsia="Times New Roman" w:hAnsi="Consolas" w:cs="Times New Roman"/>
+          <w:color w:val="CCCCCC"/>
+          <w:sz w:val="21"/>
+          <w:szCs w:val="21"/>
+        </w:rPr>
+        <w:t xml:space="preserve"> </w:t>
+      </w:r>
+      <w:r>
+        <w:rPr>
+          <w:rFonts w:ascii="Consolas" w:eastAsia="Times New Roman" w:hAnsi="Consolas" w:cs="Times New Roman"/>
+          <w:color w:val="4FC1FF"/>
+          <w:sz w:val="21"/>
+          <w:szCs w:val="21"/>
+        </w:rPr>
+        <w:t>color</w:t>
+      </w:r>
+      <w:r>
+        <w:rPr>
+          <w:rFonts w:ascii="Consolas" w:eastAsia="Times New Roman" w:hAnsi="Consolas" w:cs="Times New Roman"/>
+          <w:color w:val="CCCCCC"/>
+          <w:sz w:val="21"/>
+          <w:szCs w:val="21"/>
+        </w:rPr>
+        <w:t>)</w:t>
+      </w:r>
+    </w:p>
+    <w:p>
+      <w:pPr>
+        <w:pStyle w:val="ListParagraph"/>
+        <w:numPr>
+          <w:ilvl w:val="0"/>
+          <w:numId w:val="1"/>
+        </w:numPr>
+        <w:shd w:val="clear" w:color="auto" w:fill="1F1F1F"/>
+        <w:spacing w:after="0" w:line="285" w:lineRule="atLeast"/>
+        <w:rPr>
+          <w:rFonts w:ascii="Consolas" w:eastAsia="Times New Roman" w:hAnsi="Consolas" w:cs="Times New Roman"/>
+          <w:color w:val="CCCCCC"/>
+          <w:sz w:val="21"/>
+          <w:szCs w:val="21"/>
+        </w:rPr>
+      </w:pPr>
+      <w:r>
+        <w:rPr>
+          <w:rFonts w:ascii="Consolas" w:eastAsia="Times New Roman" w:hAnsi="Consolas" w:cs="Times New Roman"/>
+          <w:color w:val="CCCCCC"/>
+          <w:sz w:val="21"/>
+          <w:szCs w:val="21"/>
+        </w:rPr>
+        <w:t xml:space="preserve">    </w:t>
+      </w:r>
+      <w:proofErr w:type="gramStart"/>
+      <w:r>
+        <w:rPr>
+          <w:rFonts w:ascii="Consolas" w:eastAsia="Times New Roman" w:hAnsi="Consolas" w:cs="Times New Roman"/>
+          <w:color w:val="9CDCFE"/>
+          <w:sz w:val="21"/>
+          <w:szCs w:val="21"/>
+        </w:rPr>
+        <w:t>console</w:t>
+      </w:r>
+      <w:r>
+        <w:rPr>
+          <w:rFonts w:ascii="Consolas" w:eastAsia="Times New Roman" w:hAnsi="Consolas" w:cs="Times New Roman"/>
+          <w:color w:val="CCCCCC"/>
+          <w:sz w:val="21"/>
+          <w:szCs w:val="21"/>
+        </w:rPr>
+        <w:t>.</w:t>
+      </w:r>
+      <w:r>
+        <w:rPr>
+          <w:rFonts w:ascii="Consolas" w:eastAsia="Times New Roman" w:hAnsi="Consolas" w:cs="Times New Roman"/>
+          <w:color w:val="DCDCAA"/>
+          <w:sz w:val="21"/>
+          <w:szCs w:val="21"/>
+        </w:rPr>
+        <w:t>log</w:t>
+      </w:r>
+      <w:r>
+        <w:rPr>
+          <w:rFonts w:ascii="Consolas" w:eastAsia="Times New Roman" w:hAnsi="Consolas" w:cs="Times New Roman"/>
+          <w:color w:val="CCCCCC"/>
+          <w:sz w:val="21"/>
+          <w:szCs w:val="21"/>
+        </w:rPr>
+        <w:t>(</w:t>
+      </w:r>
+      <w:proofErr w:type="gramEnd"/>
+      <w:r>
+        <w:rPr>
+          <w:rFonts w:ascii="Consolas" w:eastAsia="Times New Roman" w:hAnsi="Consolas" w:cs="Times New Roman"/>
+          <w:color w:val="9CDCFE"/>
+          <w:sz w:val="21"/>
+          <w:szCs w:val="21"/>
+        </w:rPr>
+        <w:t>index</w:t>
+      </w:r>
+      <w:r>
+        <w:rPr>
+          <w:rFonts w:ascii="Consolas" w:eastAsia="Times New Roman" w:hAnsi="Consolas" w:cs="Times New Roman"/>
+          <w:color w:val="CCCCCC"/>
+          <w:sz w:val="21"/>
+          <w:szCs w:val="21"/>
+        </w:rPr>
+        <w:t xml:space="preserve">, </w:t>
+      </w:r>
+      <w:r>
+        <w:rPr>
+          <w:rFonts w:ascii="Consolas" w:eastAsia="Times New Roman" w:hAnsi="Consolas" w:cs="Times New Roman"/>
+          <w:color w:val="4FC1FF"/>
+          <w:sz w:val="21"/>
+          <w:szCs w:val="21"/>
+        </w:rPr>
+        <w:t>color</w:t>
+      </w:r>
+      <w:r>
+        <w:rPr>
+          <w:rFonts w:ascii="Consolas" w:eastAsia="Times New Roman" w:hAnsi="Consolas" w:cs="Times New Roman"/>
+          <w:color w:val="CCCCCC"/>
+          <w:sz w:val="21"/>
+          <w:szCs w:val="21"/>
+        </w:rPr>
+        <w:t>[</w:t>
+      </w:r>
+      <w:r>
+        <w:rPr>
+          <w:rFonts w:ascii="Consolas" w:eastAsia="Times New Roman" w:hAnsi="Consolas" w:cs="Times New Roman"/>
+          <w:color w:val="9CDCFE"/>
+          <w:sz w:val="21"/>
+          <w:szCs w:val="21"/>
+        </w:rPr>
+        <w:t>index</w:t>
+      </w:r>
+      <w:r>
+        <w:rPr>
+          <w:rFonts w:ascii="Consolas" w:eastAsia="Times New Roman" w:hAnsi="Consolas" w:cs="Times New Roman"/>
+          <w:color w:val="CCCCCC"/>
+          <w:sz w:val="21"/>
+          <w:szCs w:val="21"/>
+        </w:rPr>
+        <w:t>]);</w:t>
+      </w:r>
+    </w:p>
+    <w:p>
+      <w:pPr>
+        <w:rPr>
+          <w:sz w:val="24"/>
+          <w:szCs w:val="24"/>
+        </w:rPr>
+      </w:pPr>
+    </w:p>
+    <w:p>
+      <w:pPr>
+        <w:pStyle w:val="ListParagraph"/>
+        <w:numPr>
+          <w:ilvl w:val="0"/>
+          <w:numId w:val="1"/>
+        </w:numPr>
+        <w:rPr>
+          <w:sz w:val="24"/>
+          <w:szCs w:val="24"/>
+        </w:rPr>
+      </w:pPr>
+      <w:r>
+        <w:rPr>
+          <w:sz w:val="24"/>
+          <w:szCs w:val="24"/>
+        </w:rPr>
+        <w:t>For of loop</w:t>
+      </w:r>
+    </w:p>
+    <w:p>
+      <w:pPr>
+        <w:pStyle w:val="ListParagraph"/>
+        <w:rPr>
+          <w:sz w:val="24"/>
+          <w:szCs w:val="24"/>
+        </w:rPr>
+      </w:pPr>
+    </w:p>
+    <w:p>
+      <w:pPr>
+        <w:rPr>
+          <w:sz w:val="24"/>
+          <w:szCs w:val="24"/>
+        </w:rPr>
+      </w:pPr>
+    </w:p>
+    <w:p>
+      <w:pPr>
+        <w:rPr>
+          <w:sz w:val="24"/>
+          <w:szCs w:val="24"/>
+        </w:rPr>
+      </w:pPr>
+    </w:p>
+    <w:p>
+      <w:pPr>
+        <w:tabs>
+          <w:tab w:val="left" w:pos="1236"/>
+        </w:tabs>
+        <w:rPr>
+          <w:sz w:val="24"/>
+          <w:szCs w:val="24"/>
+        </w:rPr>
+      </w:pPr>
+      <w:r>
+        <w:rPr>
+          <w:sz w:val="24"/>
+          <w:szCs w:val="24"/>
+        </w:rPr>
+        <w:tab/>
+      </w:r>
       <w:bookmarkStart w:id="0" w:name="_GoBack"/>
       <w:bookmarkEnd w:id="0"/>
     </w:p>
@@ -4674,7 +5619,7 @@
   <w:abstractNum w:abstractNumId="0" w15:restartNumberingAfterBreak="0">
     <w:nsid w:val="4AA14C4F"/>
     <w:multiLevelType w:val="hybridMultilevel"/>
-    <w:tmpl w:val="B85A01D4"/>
+    <w:tmpl w:val="30162FD0"/>
     <w:lvl w:ilvl="0" w:tplc="04090001">
       <w:start w:val="1"/>
       <w:numFmt w:val="bullet"/>

</xml_diff>

<commit_message>
exercise 1 max of two numbres
</commit_message>
<xml_diff>
--- a/JavaScript Control OverFLow.docx
+++ b/JavaScript Control OverFLow.docx
@@ -6005,7 +6005,6 @@
           <w:szCs w:val="24"/>
         </w:rPr>
       </w:pPr>
-      <w:bookmarkStart w:id="0" w:name="_GoBack"/>
       <w:r>
         <w:rPr>
           <w:sz w:val="24"/>
@@ -6015,7 +6014,6 @@
         <w:t>Continue and break statement</w:t>
       </w:r>
     </w:p>
-    <w:bookmarkEnd w:id="0"/>
     <w:p>
       <w:pPr>
         <w:shd w:val="clear" w:color="auto" w:fill="1F1F1F"/>
@@ -6681,6 +6679,1527 @@
           <w:szCs w:val="24"/>
         </w:rPr>
       </w:pPr>
+    </w:p>
+    <w:p>
+      <w:pPr>
+        <w:tabs>
+          <w:tab w:val="left" w:pos="1236"/>
+        </w:tabs>
+        <w:rPr>
+          <w:sz w:val="24"/>
+          <w:szCs w:val="24"/>
+        </w:rPr>
+      </w:pPr>
+    </w:p>
+    <w:p>
+      <w:pPr>
+        <w:pStyle w:val="ListParagraph"/>
+        <w:numPr>
+          <w:ilvl w:val="0"/>
+          <w:numId w:val="3"/>
+        </w:numPr>
+        <w:tabs>
+          <w:tab w:val="left" w:pos="1236"/>
+        </w:tabs>
+        <w:rPr>
+          <w:sz w:val="24"/>
+          <w:szCs w:val="24"/>
+        </w:rPr>
+      </w:pPr>
+      <w:r>
+        <w:rPr>
+          <w:sz w:val="24"/>
+          <w:szCs w:val="24"/>
+        </w:rPr>
+        <w:t xml:space="preserve">Exercise 1 max of two numbers </w:t>
+      </w:r>
+    </w:p>
+    <w:p>
+      <w:pPr>
+        <w:tabs>
+          <w:tab w:val="left" w:pos="1236"/>
+        </w:tabs>
+        <w:ind w:left="360"/>
+        <w:rPr>
+          <w:sz w:val="24"/>
+          <w:szCs w:val="24"/>
+        </w:rPr>
+      </w:pPr>
+    </w:p>
+    <w:p>
+      <w:pPr>
+        <w:shd w:val="clear" w:color="auto" w:fill="1F1F1F"/>
+        <w:spacing w:after="0" w:line="285" w:lineRule="atLeast"/>
+        <w:rPr>
+          <w:rFonts w:ascii="Consolas" w:eastAsia="Times New Roman" w:hAnsi="Consolas" w:cs="Times New Roman"/>
+          <w:color w:val="CCCCCC"/>
+          <w:sz w:val="21"/>
+          <w:szCs w:val="21"/>
+        </w:rPr>
+      </w:pPr>
+      <w:r>
+        <w:rPr>
+          <w:rFonts w:ascii="Consolas" w:eastAsia="Times New Roman" w:hAnsi="Consolas" w:cs="Times New Roman"/>
+          <w:color w:val="6A9955"/>
+          <w:sz w:val="21"/>
+          <w:szCs w:val="21"/>
+        </w:rPr>
+        <w:t>// my code</w:t>
+      </w:r>
+    </w:p>
+    <w:p>
+      <w:pPr>
+        <w:shd w:val="clear" w:color="auto" w:fill="1F1F1F"/>
+        <w:spacing w:after="0" w:line="285" w:lineRule="atLeast"/>
+        <w:rPr>
+          <w:rFonts w:ascii="Consolas" w:eastAsia="Times New Roman" w:hAnsi="Consolas" w:cs="Times New Roman"/>
+          <w:color w:val="CCCCCC"/>
+          <w:sz w:val="21"/>
+          <w:szCs w:val="21"/>
+        </w:rPr>
+      </w:pPr>
+      <w:r>
+        <w:rPr>
+          <w:rFonts w:ascii="Consolas" w:eastAsia="Times New Roman" w:hAnsi="Consolas" w:cs="Times New Roman"/>
+          <w:color w:val="569CD6"/>
+          <w:sz w:val="21"/>
+          <w:szCs w:val="21"/>
+        </w:rPr>
+        <w:t>function</w:t>
+      </w:r>
+      <w:r>
+        <w:rPr>
+          <w:rFonts w:ascii="Consolas" w:eastAsia="Times New Roman" w:hAnsi="Consolas" w:cs="Times New Roman"/>
+          <w:color w:val="CCCCCC"/>
+          <w:sz w:val="21"/>
+          <w:szCs w:val="21"/>
+        </w:rPr>
+        <w:t xml:space="preserve"> </w:t>
+      </w:r>
+      <w:r>
+        <w:rPr>
+          <w:rFonts w:ascii="Consolas" w:eastAsia="Times New Roman" w:hAnsi="Consolas" w:cs="Times New Roman"/>
+          <w:color w:val="DCDCAA"/>
+          <w:sz w:val="21"/>
+          <w:szCs w:val="21"/>
+        </w:rPr>
+        <w:t>maximum</w:t>
+      </w:r>
+      <w:r>
+        <w:rPr>
+          <w:rFonts w:ascii="Consolas" w:eastAsia="Times New Roman" w:hAnsi="Consolas" w:cs="Times New Roman"/>
+          <w:color w:val="CCCCCC"/>
+          <w:sz w:val="21"/>
+          <w:szCs w:val="21"/>
+        </w:rPr>
+        <w:t xml:space="preserve"> (</w:t>
+      </w:r>
+      <w:r>
+        <w:rPr>
+          <w:rFonts w:ascii="Consolas" w:eastAsia="Times New Roman" w:hAnsi="Consolas" w:cs="Times New Roman"/>
+          <w:color w:val="9CDCFE"/>
+          <w:sz w:val="21"/>
+          <w:szCs w:val="21"/>
+        </w:rPr>
+        <w:t>a</w:t>
+      </w:r>
+      <w:r>
+        <w:rPr>
+          <w:rFonts w:ascii="Consolas" w:eastAsia="Times New Roman" w:hAnsi="Consolas" w:cs="Times New Roman"/>
+          <w:color w:val="CCCCCC"/>
+          <w:sz w:val="21"/>
+          <w:szCs w:val="21"/>
+        </w:rPr>
+        <w:t xml:space="preserve"> </w:t>
+      </w:r>
+      <w:r>
+        <w:rPr>
+          <w:rFonts w:ascii="Consolas" w:eastAsia="Times New Roman" w:hAnsi="Consolas" w:cs="Times New Roman"/>
+          <w:color w:val="D4D4D4"/>
+          <w:sz w:val="21"/>
+          <w:szCs w:val="21"/>
+        </w:rPr>
+        <w:t>=</w:t>
+      </w:r>
+      <w:r>
+        <w:rPr>
+          <w:rFonts w:ascii="Consolas" w:eastAsia="Times New Roman" w:hAnsi="Consolas" w:cs="Times New Roman"/>
+          <w:color w:val="CCCCCC"/>
+          <w:sz w:val="21"/>
+          <w:szCs w:val="21"/>
+        </w:rPr>
+        <w:t xml:space="preserve"> </w:t>
+      </w:r>
+      <w:r>
+        <w:rPr>
+          <w:rFonts w:ascii="Consolas" w:eastAsia="Times New Roman" w:hAnsi="Consolas" w:cs="Times New Roman"/>
+          <w:color w:val="B5CEA8"/>
+          <w:sz w:val="21"/>
+          <w:szCs w:val="21"/>
+        </w:rPr>
+        <w:t>2</w:t>
+      </w:r>
+      <w:r>
+        <w:rPr>
+          <w:rFonts w:ascii="Consolas" w:eastAsia="Times New Roman" w:hAnsi="Consolas" w:cs="Times New Roman"/>
+          <w:color w:val="CCCCCC"/>
+          <w:sz w:val="21"/>
+          <w:szCs w:val="21"/>
+        </w:rPr>
+        <w:t xml:space="preserve">, </w:t>
+      </w:r>
+      <w:r>
+        <w:rPr>
+          <w:rFonts w:ascii="Consolas" w:eastAsia="Times New Roman" w:hAnsi="Consolas" w:cs="Times New Roman"/>
+          <w:color w:val="9CDCFE"/>
+          <w:sz w:val="21"/>
+          <w:szCs w:val="21"/>
+        </w:rPr>
+        <w:t>b</w:t>
+      </w:r>
+      <w:r>
+        <w:rPr>
+          <w:rFonts w:ascii="Consolas" w:eastAsia="Times New Roman" w:hAnsi="Consolas" w:cs="Times New Roman"/>
+          <w:color w:val="CCCCCC"/>
+          <w:sz w:val="21"/>
+          <w:szCs w:val="21"/>
+        </w:rPr>
+        <w:t xml:space="preserve"> </w:t>
+      </w:r>
+      <w:r>
+        <w:rPr>
+          <w:rFonts w:ascii="Consolas" w:eastAsia="Times New Roman" w:hAnsi="Consolas" w:cs="Times New Roman"/>
+          <w:color w:val="D4D4D4"/>
+          <w:sz w:val="21"/>
+          <w:szCs w:val="21"/>
+        </w:rPr>
+        <w:t>=</w:t>
+      </w:r>
+      <w:r>
+        <w:rPr>
+          <w:rFonts w:ascii="Consolas" w:eastAsia="Times New Roman" w:hAnsi="Consolas" w:cs="Times New Roman"/>
+          <w:color w:val="CCCCCC"/>
+          <w:sz w:val="21"/>
+          <w:szCs w:val="21"/>
+        </w:rPr>
+        <w:t xml:space="preserve"> </w:t>
+      </w:r>
+      <w:r>
+        <w:rPr>
+          <w:rFonts w:ascii="Consolas" w:eastAsia="Times New Roman" w:hAnsi="Consolas" w:cs="Times New Roman"/>
+          <w:color w:val="B5CEA8"/>
+          <w:sz w:val="21"/>
+          <w:szCs w:val="21"/>
+        </w:rPr>
+        <w:t>2</w:t>
+      </w:r>
+      <w:r>
+        <w:rPr>
+          <w:rFonts w:ascii="Consolas" w:eastAsia="Times New Roman" w:hAnsi="Consolas" w:cs="Times New Roman"/>
+          <w:color w:val="CCCCCC"/>
+          <w:sz w:val="21"/>
+          <w:szCs w:val="21"/>
+        </w:rPr>
+        <w:t>) {</w:t>
+      </w:r>
+    </w:p>
+    <w:p>
+      <w:pPr>
+        <w:shd w:val="clear" w:color="auto" w:fill="1F1F1F"/>
+        <w:spacing w:after="0" w:line="285" w:lineRule="atLeast"/>
+        <w:rPr>
+          <w:rFonts w:ascii="Consolas" w:eastAsia="Times New Roman" w:hAnsi="Consolas" w:cs="Times New Roman"/>
+          <w:color w:val="CCCCCC"/>
+          <w:sz w:val="21"/>
+          <w:szCs w:val="21"/>
+        </w:rPr>
+      </w:pPr>
+      <w:r>
+        <w:rPr>
+          <w:rFonts w:ascii="Consolas" w:eastAsia="Times New Roman" w:hAnsi="Consolas" w:cs="Times New Roman"/>
+          <w:color w:val="CCCCCC"/>
+          <w:sz w:val="21"/>
+          <w:szCs w:val="21"/>
+        </w:rPr>
+        <w:t xml:space="preserve">      </w:t>
+      </w:r>
+    </w:p>
+    <w:p>
+      <w:pPr>
+        <w:shd w:val="clear" w:color="auto" w:fill="1F1F1F"/>
+        <w:spacing w:after="0" w:line="285" w:lineRule="atLeast"/>
+        <w:rPr>
+          <w:rFonts w:ascii="Consolas" w:eastAsia="Times New Roman" w:hAnsi="Consolas" w:cs="Times New Roman"/>
+          <w:color w:val="CCCCCC"/>
+          <w:sz w:val="21"/>
+          <w:szCs w:val="21"/>
+        </w:rPr>
+      </w:pPr>
+      <w:r>
+        <w:rPr>
+          <w:rFonts w:ascii="Consolas" w:eastAsia="Times New Roman" w:hAnsi="Consolas" w:cs="Times New Roman"/>
+          <w:color w:val="CCCCCC"/>
+          <w:sz w:val="21"/>
+          <w:szCs w:val="21"/>
+        </w:rPr>
+        <w:t xml:space="preserve">    </w:t>
+      </w:r>
+      <w:r>
+        <w:rPr>
+          <w:rFonts w:ascii="Consolas" w:eastAsia="Times New Roman" w:hAnsi="Consolas" w:cs="Times New Roman"/>
+          <w:color w:val="C586C0"/>
+          <w:sz w:val="21"/>
+          <w:szCs w:val="21"/>
+        </w:rPr>
+        <w:t>if</w:t>
+      </w:r>
+      <w:r>
+        <w:rPr>
+          <w:rFonts w:ascii="Consolas" w:eastAsia="Times New Roman" w:hAnsi="Consolas" w:cs="Times New Roman"/>
+          <w:color w:val="CCCCCC"/>
+          <w:sz w:val="21"/>
+          <w:szCs w:val="21"/>
+        </w:rPr>
+        <w:t xml:space="preserve"> (</w:t>
+      </w:r>
+      <w:r>
+        <w:rPr>
+          <w:rFonts w:ascii="Consolas" w:eastAsia="Times New Roman" w:hAnsi="Consolas" w:cs="Times New Roman"/>
+          <w:color w:val="9CDCFE"/>
+          <w:sz w:val="21"/>
+          <w:szCs w:val="21"/>
+        </w:rPr>
+        <w:t>a</w:t>
+      </w:r>
+      <w:r>
+        <w:rPr>
+          <w:rFonts w:ascii="Consolas" w:eastAsia="Times New Roman" w:hAnsi="Consolas" w:cs="Times New Roman"/>
+          <w:color w:val="CCCCCC"/>
+          <w:sz w:val="21"/>
+          <w:szCs w:val="21"/>
+        </w:rPr>
+        <w:t xml:space="preserve"> </w:t>
+      </w:r>
+      <w:r>
+        <w:rPr>
+          <w:rFonts w:ascii="Consolas" w:eastAsia="Times New Roman" w:hAnsi="Consolas" w:cs="Times New Roman"/>
+          <w:color w:val="D4D4D4"/>
+          <w:sz w:val="21"/>
+          <w:szCs w:val="21"/>
+        </w:rPr>
+        <w:t>&gt;</w:t>
+      </w:r>
+      <w:r>
+        <w:rPr>
+          <w:rFonts w:ascii="Consolas" w:eastAsia="Times New Roman" w:hAnsi="Consolas" w:cs="Times New Roman"/>
+          <w:color w:val="CCCCCC"/>
+          <w:sz w:val="21"/>
+          <w:szCs w:val="21"/>
+        </w:rPr>
+        <w:t xml:space="preserve"> </w:t>
+      </w:r>
+      <w:r>
+        <w:rPr>
+          <w:rFonts w:ascii="Consolas" w:eastAsia="Times New Roman" w:hAnsi="Consolas" w:cs="Times New Roman"/>
+          <w:color w:val="9CDCFE"/>
+          <w:sz w:val="21"/>
+          <w:szCs w:val="21"/>
+        </w:rPr>
+        <w:t>b</w:t>
+      </w:r>
+      <w:r>
+        <w:rPr>
+          <w:rFonts w:ascii="Consolas" w:eastAsia="Times New Roman" w:hAnsi="Consolas" w:cs="Times New Roman"/>
+          <w:color w:val="CCCCCC"/>
+          <w:sz w:val="21"/>
+          <w:szCs w:val="21"/>
+        </w:rPr>
+        <w:t>) {</w:t>
+      </w:r>
+    </w:p>
+    <w:p>
+      <w:pPr>
+        <w:shd w:val="clear" w:color="auto" w:fill="1F1F1F"/>
+        <w:spacing w:after="0" w:line="285" w:lineRule="atLeast"/>
+        <w:rPr>
+          <w:rFonts w:ascii="Consolas" w:eastAsia="Times New Roman" w:hAnsi="Consolas" w:cs="Times New Roman"/>
+          <w:color w:val="CCCCCC"/>
+          <w:sz w:val="21"/>
+          <w:szCs w:val="21"/>
+        </w:rPr>
+      </w:pPr>
+      <w:r>
+        <w:rPr>
+          <w:rFonts w:ascii="Consolas" w:eastAsia="Times New Roman" w:hAnsi="Consolas" w:cs="Times New Roman"/>
+          <w:color w:val="CCCCCC"/>
+          <w:sz w:val="21"/>
+          <w:szCs w:val="21"/>
+        </w:rPr>
+        <w:t xml:space="preserve">        </w:t>
+      </w:r>
+      <w:r>
+        <w:rPr>
+          <w:rFonts w:ascii="Consolas" w:eastAsia="Times New Roman" w:hAnsi="Consolas" w:cs="Times New Roman"/>
+          <w:color w:val="9CDCFE"/>
+          <w:sz w:val="21"/>
+          <w:szCs w:val="21"/>
+        </w:rPr>
+        <w:t>console</w:t>
+      </w:r>
+      <w:r>
+        <w:rPr>
+          <w:rFonts w:ascii="Consolas" w:eastAsia="Times New Roman" w:hAnsi="Consolas" w:cs="Times New Roman"/>
+          <w:color w:val="CCCCCC"/>
+          <w:sz w:val="21"/>
+          <w:szCs w:val="21"/>
+        </w:rPr>
+        <w:t>.</w:t>
+      </w:r>
+      <w:r>
+        <w:rPr>
+          <w:rFonts w:ascii="Consolas" w:eastAsia="Times New Roman" w:hAnsi="Consolas" w:cs="Times New Roman"/>
+          <w:color w:val="DCDCAA"/>
+          <w:sz w:val="21"/>
+          <w:szCs w:val="21"/>
+        </w:rPr>
+        <w:t>log</w:t>
+      </w:r>
+      <w:r>
+        <w:rPr>
+          <w:rFonts w:ascii="Consolas" w:eastAsia="Times New Roman" w:hAnsi="Consolas" w:cs="Times New Roman"/>
+          <w:color w:val="CCCCCC"/>
+          <w:sz w:val="21"/>
+          <w:szCs w:val="21"/>
+        </w:rPr>
+        <w:t xml:space="preserve"> </w:t>
+      </w:r>
+      <w:proofErr w:type="gramStart"/>
+      <w:r>
+        <w:rPr>
+          <w:rFonts w:ascii="Consolas" w:eastAsia="Times New Roman" w:hAnsi="Consolas" w:cs="Times New Roman"/>
+          <w:color w:val="CCCCCC"/>
+          <w:sz w:val="21"/>
+          <w:szCs w:val="21"/>
+        </w:rPr>
+        <w:t xml:space="preserve">( </w:t>
+      </w:r>
+      <w:r>
+        <w:rPr>
+          <w:rFonts w:ascii="Consolas" w:eastAsia="Times New Roman" w:hAnsi="Consolas" w:cs="Times New Roman"/>
+          <w:color w:val="CE9178"/>
+          <w:sz w:val="21"/>
+          <w:szCs w:val="21"/>
+        </w:rPr>
+        <w:t>"</w:t>
+      </w:r>
+      <w:proofErr w:type="gramEnd"/>
+      <w:r>
+        <w:rPr>
+          <w:rFonts w:ascii="Consolas" w:eastAsia="Times New Roman" w:hAnsi="Consolas" w:cs="Times New Roman"/>
+          <w:color w:val="CE9178"/>
+          <w:sz w:val="21"/>
+          <w:szCs w:val="21"/>
+        </w:rPr>
+        <w:t>a is "</w:t>
+      </w:r>
+      <w:r>
+        <w:rPr>
+          <w:rFonts w:ascii="Consolas" w:eastAsia="Times New Roman" w:hAnsi="Consolas" w:cs="Times New Roman"/>
+          <w:color w:val="CCCCCC"/>
+          <w:sz w:val="21"/>
+          <w:szCs w:val="21"/>
+        </w:rPr>
+        <w:t xml:space="preserve"> , </w:t>
+      </w:r>
+      <w:r>
+        <w:rPr>
+          <w:rFonts w:ascii="Consolas" w:eastAsia="Times New Roman" w:hAnsi="Consolas" w:cs="Times New Roman"/>
+          <w:color w:val="9CDCFE"/>
+          <w:sz w:val="21"/>
+          <w:szCs w:val="21"/>
+        </w:rPr>
+        <w:t>a</w:t>
+      </w:r>
+      <w:r>
+        <w:rPr>
+          <w:rFonts w:ascii="Consolas" w:eastAsia="Times New Roman" w:hAnsi="Consolas" w:cs="Times New Roman"/>
+          <w:color w:val="CCCCCC"/>
+          <w:sz w:val="21"/>
+          <w:szCs w:val="21"/>
+        </w:rPr>
+        <w:t xml:space="preserve"> , </w:t>
+      </w:r>
+      <w:r>
+        <w:rPr>
+          <w:rFonts w:ascii="Consolas" w:eastAsia="Times New Roman" w:hAnsi="Consolas" w:cs="Times New Roman"/>
+          <w:color w:val="CE9178"/>
+          <w:sz w:val="21"/>
+          <w:szCs w:val="21"/>
+        </w:rPr>
+        <w:t>" which is maximum "</w:t>
+      </w:r>
+      <w:r>
+        <w:rPr>
+          <w:rFonts w:ascii="Consolas" w:eastAsia="Times New Roman" w:hAnsi="Consolas" w:cs="Times New Roman"/>
+          <w:color w:val="CCCCCC"/>
+          <w:sz w:val="21"/>
+          <w:szCs w:val="21"/>
+        </w:rPr>
+        <w:t>);</w:t>
+      </w:r>
+    </w:p>
+    <w:p>
+      <w:pPr>
+        <w:shd w:val="clear" w:color="auto" w:fill="1F1F1F"/>
+        <w:spacing w:after="0" w:line="285" w:lineRule="atLeast"/>
+        <w:rPr>
+          <w:rFonts w:ascii="Consolas" w:eastAsia="Times New Roman" w:hAnsi="Consolas" w:cs="Times New Roman"/>
+          <w:color w:val="CCCCCC"/>
+          <w:sz w:val="21"/>
+          <w:szCs w:val="21"/>
+        </w:rPr>
+      </w:pPr>
+      <w:r>
+        <w:rPr>
+          <w:rFonts w:ascii="Consolas" w:eastAsia="Times New Roman" w:hAnsi="Consolas" w:cs="Times New Roman"/>
+          <w:color w:val="CCCCCC"/>
+          <w:sz w:val="21"/>
+          <w:szCs w:val="21"/>
+        </w:rPr>
+        <w:t>    }</w:t>
+      </w:r>
+    </w:p>
+    <w:p>
+      <w:pPr>
+        <w:shd w:val="clear" w:color="auto" w:fill="1F1F1F"/>
+        <w:spacing w:after="0" w:line="285" w:lineRule="atLeast"/>
+        <w:rPr>
+          <w:rFonts w:ascii="Consolas" w:eastAsia="Times New Roman" w:hAnsi="Consolas" w:cs="Times New Roman"/>
+          <w:color w:val="CCCCCC"/>
+          <w:sz w:val="21"/>
+          <w:szCs w:val="21"/>
+        </w:rPr>
+      </w:pPr>
+      <w:r>
+        <w:rPr>
+          <w:rFonts w:ascii="Consolas" w:eastAsia="Times New Roman" w:hAnsi="Consolas" w:cs="Times New Roman"/>
+          <w:color w:val="CCCCCC"/>
+          <w:sz w:val="21"/>
+          <w:szCs w:val="21"/>
+        </w:rPr>
+        <w:t xml:space="preserve">    </w:t>
+      </w:r>
+      <w:r>
+        <w:rPr>
+          <w:rFonts w:ascii="Consolas" w:eastAsia="Times New Roman" w:hAnsi="Consolas" w:cs="Times New Roman"/>
+          <w:color w:val="C586C0"/>
+          <w:sz w:val="21"/>
+          <w:szCs w:val="21"/>
+        </w:rPr>
+        <w:t>else</w:t>
+      </w:r>
+      <w:r>
+        <w:rPr>
+          <w:rFonts w:ascii="Consolas" w:eastAsia="Times New Roman" w:hAnsi="Consolas" w:cs="Times New Roman"/>
+          <w:color w:val="CCCCCC"/>
+          <w:sz w:val="21"/>
+          <w:szCs w:val="21"/>
+        </w:rPr>
+        <w:t xml:space="preserve"> </w:t>
+      </w:r>
+      <w:r>
+        <w:rPr>
+          <w:rFonts w:ascii="Consolas" w:eastAsia="Times New Roman" w:hAnsi="Consolas" w:cs="Times New Roman"/>
+          <w:color w:val="C586C0"/>
+          <w:sz w:val="21"/>
+          <w:szCs w:val="21"/>
+        </w:rPr>
+        <w:t>if</w:t>
+      </w:r>
+      <w:r>
+        <w:rPr>
+          <w:rFonts w:ascii="Consolas" w:eastAsia="Times New Roman" w:hAnsi="Consolas" w:cs="Times New Roman"/>
+          <w:color w:val="CCCCCC"/>
+          <w:sz w:val="21"/>
+          <w:szCs w:val="21"/>
+        </w:rPr>
+        <w:t xml:space="preserve"> (</w:t>
+      </w:r>
+      <w:r>
+        <w:rPr>
+          <w:rFonts w:ascii="Consolas" w:eastAsia="Times New Roman" w:hAnsi="Consolas" w:cs="Times New Roman"/>
+          <w:color w:val="9CDCFE"/>
+          <w:sz w:val="21"/>
+          <w:szCs w:val="21"/>
+        </w:rPr>
+        <w:t>a</w:t>
+      </w:r>
+      <w:r>
+        <w:rPr>
+          <w:rFonts w:ascii="Consolas" w:eastAsia="Times New Roman" w:hAnsi="Consolas" w:cs="Times New Roman"/>
+          <w:color w:val="CCCCCC"/>
+          <w:sz w:val="21"/>
+          <w:szCs w:val="21"/>
+        </w:rPr>
+        <w:t xml:space="preserve"> </w:t>
+      </w:r>
+      <w:r>
+        <w:rPr>
+          <w:rFonts w:ascii="Consolas" w:eastAsia="Times New Roman" w:hAnsi="Consolas" w:cs="Times New Roman"/>
+          <w:color w:val="D4D4D4"/>
+          <w:sz w:val="21"/>
+          <w:szCs w:val="21"/>
+        </w:rPr>
+        <w:t>===</w:t>
+      </w:r>
+      <w:r>
+        <w:rPr>
+          <w:rFonts w:ascii="Consolas" w:eastAsia="Times New Roman" w:hAnsi="Consolas" w:cs="Times New Roman"/>
+          <w:color w:val="CCCCCC"/>
+          <w:sz w:val="21"/>
+          <w:szCs w:val="21"/>
+        </w:rPr>
+        <w:t xml:space="preserve"> </w:t>
+      </w:r>
+      <w:r>
+        <w:rPr>
+          <w:rFonts w:ascii="Consolas" w:eastAsia="Times New Roman" w:hAnsi="Consolas" w:cs="Times New Roman"/>
+          <w:color w:val="9CDCFE"/>
+          <w:sz w:val="21"/>
+          <w:szCs w:val="21"/>
+        </w:rPr>
+        <w:t>b</w:t>
+      </w:r>
+      <w:r>
+        <w:rPr>
+          <w:rFonts w:ascii="Consolas" w:eastAsia="Times New Roman" w:hAnsi="Consolas" w:cs="Times New Roman"/>
+          <w:color w:val="CCCCCC"/>
+          <w:sz w:val="21"/>
+          <w:szCs w:val="21"/>
+        </w:rPr>
+        <w:t>) {</w:t>
+      </w:r>
+    </w:p>
+    <w:p>
+      <w:pPr>
+        <w:shd w:val="clear" w:color="auto" w:fill="1F1F1F"/>
+        <w:spacing w:after="0" w:line="285" w:lineRule="atLeast"/>
+        <w:rPr>
+          <w:rFonts w:ascii="Consolas" w:eastAsia="Times New Roman" w:hAnsi="Consolas" w:cs="Times New Roman"/>
+          <w:color w:val="CCCCCC"/>
+          <w:sz w:val="21"/>
+          <w:szCs w:val="21"/>
+        </w:rPr>
+      </w:pPr>
+      <w:r>
+        <w:rPr>
+          <w:rFonts w:ascii="Consolas" w:eastAsia="Times New Roman" w:hAnsi="Consolas" w:cs="Times New Roman"/>
+          <w:color w:val="CCCCCC"/>
+          <w:sz w:val="21"/>
+          <w:szCs w:val="21"/>
+        </w:rPr>
+        <w:t xml:space="preserve">        </w:t>
+      </w:r>
+      <w:r>
+        <w:rPr>
+          <w:rFonts w:ascii="Consolas" w:eastAsia="Times New Roman" w:hAnsi="Consolas" w:cs="Times New Roman"/>
+          <w:color w:val="9CDCFE"/>
+          <w:sz w:val="21"/>
+          <w:szCs w:val="21"/>
+        </w:rPr>
+        <w:t>console</w:t>
+      </w:r>
+      <w:r>
+        <w:rPr>
+          <w:rFonts w:ascii="Consolas" w:eastAsia="Times New Roman" w:hAnsi="Consolas" w:cs="Times New Roman"/>
+          <w:color w:val="CCCCCC"/>
+          <w:sz w:val="21"/>
+          <w:szCs w:val="21"/>
+        </w:rPr>
+        <w:t>.</w:t>
+      </w:r>
+      <w:r>
+        <w:rPr>
+          <w:rFonts w:ascii="Consolas" w:eastAsia="Times New Roman" w:hAnsi="Consolas" w:cs="Times New Roman"/>
+          <w:color w:val="DCDCAA"/>
+          <w:sz w:val="21"/>
+          <w:szCs w:val="21"/>
+        </w:rPr>
+        <w:t>log</w:t>
+      </w:r>
+      <w:r>
+        <w:rPr>
+          <w:rFonts w:ascii="Consolas" w:eastAsia="Times New Roman" w:hAnsi="Consolas" w:cs="Times New Roman"/>
+          <w:color w:val="CCCCCC"/>
+          <w:sz w:val="21"/>
+          <w:szCs w:val="21"/>
+        </w:rPr>
+        <w:t xml:space="preserve"> (</w:t>
+      </w:r>
+      <w:r>
+        <w:rPr>
+          <w:rFonts w:ascii="Consolas" w:eastAsia="Times New Roman" w:hAnsi="Consolas" w:cs="Times New Roman"/>
+          <w:color w:val="CE9178"/>
+          <w:sz w:val="21"/>
+          <w:szCs w:val="21"/>
+        </w:rPr>
+        <w:t xml:space="preserve">" both numbers are </w:t>
+      </w:r>
+      <w:proofErr w:type="spellStart"/>
+      <w:r>
+        <w:rPr>
+          <w:rFonts w:ascii="Consolas" w:eastAsia="Times New Roman" w:hAnsi="Consolas" w:cs="Times New Roman"/>
+          <w:color w:val="CE9178"/>
+          <w:sz w:val="21"/>
+          <w:szCs w:val="21"/>
+        </w:rPr>
+        <w:t>euqals</w:t>
+      </w:r>
+      <w:proofErr w:type="spellEnd"/>
+      <w:r>
+        <w:rPr>
+          <w:rFonts w:ascii="Consolas" w:eastAsia="Times New Roman" w:hAnsi="Consolas" w:cs="Times New Roman"/>
+          <w:color w:val="CE9178"/>
+          <w:sz w:val="21"/>
+          <w:szCs w:val="21"/>
+        </w:rPr>
+        <w:t>"</w:t>
+      </w:r>
+      <w:r>
+        <w:rPr>
+          <w:rFonts w:ascii="Consolas" w:eastAsia="Times New Roman" w:hAnsi="Consolas" w:cs="Times New Roman"/>
+          <w:color w:val="CCCCCC"/>
+          <w:sz w:val="21"/>
+          <w:szCs w:val="21"/>
+        </w:rPr>
+        <w:t>);</w:t>
+      </w:r>
+    </w:p>
+    <w:p>
+      <w:pPr>
+        <w:shd w:val="clear" w:color="auto" w:fill="1F1F1F"/>
+        <w:spacing w:after="0" w:line="285" w:lineRule="atLeast"/>
+        <w:rPr>
+          <w:rFonts w:ascii="Consolas" w:eastAsia="Times New Roman" w:hAnsi="Consolas" w:cs="Times New Roman"/>
+          <w:color w:val="CCCCCC"/>
+          <w:sz w:val="21"/>
+          <w:szCs w:val="21"/>
+        </w:rPr>
+      </w:pPr>
+      <w:r>
+        <w:rPr>
+          <w:rFonts w:ascii="Consolas" w:eastAsia="Times New Roman" w:hAnsi="Consolas" w:cs="Times New Roman"/>
+          <w:color w:val="CCCCCC"/>
+          <w:sz w:val="21"/>
+          <w:szCs w:val="21"/>
+        </w:rPr>
+        <w:t>    }</w:t>
+      </w:r>
+    </w:p>
+    <w:p>
+      <w:pPr>
+        <w:shd w:val="clear" w:color="auto" w:fill="1F1F1F"/>
+        <w:spacing w:after="0" w:line="285" w:lineRule="atLeast"/>
+        <w:rPr>
+          <w:rFonts w:ascii="Consolas" w:eastAsia="Times New Roman" w:hAnsi="Consolas" w:cs="Times New Roman"/>
+          <w:color w:val="CCCCCC"/>
+          <w:sz w:val="21"/>
+          <w:szCs w:val="21"/>
+        </w:rPr>
+      </w:pPr>
+      <w:r>
+        <w:rPr>
+          <w:rFonts w:ascii="Consolas" w:eastAsia="Times New Roman" w:hAnsi="Consolas" w:cs="Times New Roman"/>
+          <w:color w:val="CCCCCC"/>
+          <w:sz w:val="21"/>
+          <w:szCs w:val="21"/>
+        </w:rPr>
+        <w:t xml:space="preserve">    </w:t>
+      </w:r>
+      <w:r>
+        <w:rPr>
+          <w:rFonts w:ascii="Consolas" w:eastAsia="Times New Roman" w:hAnsi="Consolas" w:cs="Times New Roman"/>
+          <w:color w:val="C586C0"/>
+          <w:sz w:val="21"/>
+          <w:szCs w:val="21"/>
+        </w:rPr>
+        <w:t>else</w:t>
+      </w:r>
+      <w:r>
+        <w:rPr>
+          <w:rFonts w:ascii="Consolas" w:eastAsia="Times New Roman" w:hAnsi="Consolas" w:cs="Times New Roman"/>
+          <w:color w:val="CCCCCC"/>
+          <w:sz w:val="21"/>
+          <w:szCs w:val="21"/>
+        </w:rPr>
+        <w:t xml:space="preserve"> {</w:t>
+      </w:r>
+    </w:p>
+    <w:p>
+      <w:pPr>
+        <w:shd w:val="clear" w:color="auto" w:fill="1F1F1F"/>
+        <w:spacing w:after="0" w:line="285" w:lineRule="atLeast"/>
+        <w:rPr>
+          <w:rFonts w:ascii="Consolas" w:eastAsia="Times New Roman" w:hAnsi="Consolas" w:cs="Times New Roman"/>
+          <w:color w:val="CCCCCC"/>
+          <w:sz w:val="21"/>
+          <w:szCs w:val="21"/>
+        </w:rPr>
+      </w:pPr>
+      <w:r>
+        <w:rPr>
+          <w:rFonts w:ascii="Consolas" w:eastAsia="Times New Roman" w:hAnsi="Consolas" w:cs="Times New Roman"/>
+          <w:color w:val="CCCCCC"/>
+          <w:sz w:val="21"/>
+          <w:szCs w:val="21"/>
+        </w:rPr>
+        <w:t xml:space="preserve">        </w:t>
+      </w:r>
+      <w:r>
+        <w:rPr>
+          <w:rFonts w:ascii="Consolas" w:eastAsia="Times New Roman" w:hAnsi="Consolas" w:cs="Times New Roman"/>
+          <w:color w:val="9CDCFE"/>
+          <w:sz w:val="21"/>
+          <w:szCs w:val="21"/>
+        </w:rPr>
+        <w:t>console</w:t>
+      </w:r>
+      <w:r>
+        <w:rPr>
+          <w:rFonts w:ascii="Consolas" w:eastAsia="Times New Roman" w:hAnsi="Consolas" w:cs="Times New Roman"/>
+          <w:color w:val="CCCCCC"/>
+          <w:sz w:val="21"/>
+          <w:szCs w:val="21"/>
+        </w:rPr>
+        <w:t>.</w:t>
+      </w:r>
+      <w:r>
+        <w:rPr>
+          <w:rFonts w:ascii="Consolas" w:eastAsia="Times New Roman" w:hAnsi="Consolas" w:cs="Times New Roman"/>
+          <w:color w:val="DCDCAA"/>
+          <w:sz w:val="21"/>
+          <w:szCs w:val="21"/>
+        </w:rPr>
+        <w:t>log</w:t>
+      </w:r>
+      <w:r>
+        <w:rPr>
+          <w:rFonts w:ascii="Consolas" w:eastAsia="Times New Roman" w:hAnsi="Consolas" w:cs="Times New Roman"/>
+          <w:color w:val="CCCCCC"/>
+          <w:sz w:val="21"/>
+          <w:szCs w:val="21"/>
+        </w:rPr>
+        <w:t xml:space="preserve"> (</w:t>
+      </w:r>
+      <w:r>
+        <w:rPr>
+          <w:rFonts w:ascii="Consolas" w:eastAsia="Times New Roman" w:hAnsi="Consolas" w:cs="Times New Roman"/>
+          <w:color w:val="CE9178"/>
+          <w:sz w:val="21"/>
+          <w:szCs w:val="21"/>
+        </w:rPr>
+        <w:t>"b is "</w:t>
+      </w:r>
+      <w:r>
+        <w:rPr>
+          <w:rFonts w:ascii="Consolas" w:eastAsia="Times New Roman" w:hAnsi="Consolas" w:cs="Times New Roman"/>
+          <w:color w:val="CCCCCC"/>
+          <w:sz w:val="21"/>
+          <w:szCs w:val="21"/>
+        </w:rPr>
+        <w:t xml:space="preserve">, </w:t>
+      </w:r>
+      <w:proofErr w:type="gramStart"/>
+      <w:r>
+        <w:rPr>
+          <w:rFonts w:ascii="Consolas" w:eastAsia="Times New Roman" w:hAnsi="Consolas" w:cs="Times New Roman"/>
+          <w:color w:val="9CDCFE"/>
+          <w:sz w:val="21"/>
+          <w:szCs w:val="21"/>
+        </w:rPr>
+        <w:t>b</w:t>
+      </w:r>
+      <w:r>
+        <w:rPr>
+          <w:rFonts w:ascii="Consolas" w:eastAsia="Times New Roman" w:hAnsi="Consolas" w:cs="Times New Roman"/>
+          <w:color w:val="CCCCCC"/>
+          <w:sz w:val="21"/>
+          <w:szCs w:val="21"/>
+        </w:rPr>
+        <w:t xml:space="preserve"> ,</w:t>
+      </w:r>
+      <w:proofErr w:type="gramEnd"/>
+      <w:r>
+        <w:rPr>
+          <w:rFonts w:ascii="Consolas" w:eastAsia="Times New Roman" w:hAnsi="Consolas" w:cs="Times New Roman"/>
+          <w:color w:val="CCCCCC"/>
+          <w:sz w:val="21"/>
+          <w:szCs w:val="21"/>
+        </w:rPr>
+        <w:t xml:space="preserve"> </w:t>
+      </w:r>
+      <w:r>
+        <w:rPr>
+          <w:rFonts w:ascii="Consolas" w:eastAsia="Times New Roman" w:hAnsi="Consolas" w:cs="Times New Roman"/>
+          <w:color w:val="CE9178"/>
+          <w:sz w:val="21"/>
+          <w:szCs w:val="21"/>
+        </w:rPr>
+        <w:t>" which is maximum"</w:t>
+      </w:r>
+      <w:r>
+        <w:rPr>
+          <w:rFonts w:ascii="Consolas" w:eastAsia="Times New Roman" w:hAnsi="Consolas" w:cs="Times New Roman"/>
+          <w:color w:val="CCCCCC"/>
+          <w:sz w:val="21"/>
+          <w:szCs w:val="21"/>
+        </w:rPr>
+        <w:t>);</w:t>
+      </w:r>
+    </w:p>
+    <w:p>
+      <w:pPr>
+        <w:shd w:val="clear" w:color="auto" w:fill="1F1F1F"/>
+        <w:spacing w:after="0" w:line="285" w:lineRule="atLeast"/>
+        <w:rPr>
+          <w:rFonts w:ascii="Consolas" w:eastAsia="Times New Roman" w:hAnsi="Consolas" w:cs="Times New Roman"/>
+          <w:color w:val="CCCCCC"/>
+          <w:sz w:val="21"/>
+          <w:szCs w:val="21"/>
+        </w:rPr>
+      </w:pPr>
+      <w:r>
+        <w:rPr>
+          <w:rFonts w:ascii="Consolas" w:eastAsia="Times New Roman" w:hAnsi="Consolas" w:cs="Times New Roman"/>
+          <w:color w:val="CCCCCC"/>
+          <w:sz w:val="21"/>
+          <w:szCs w:val="21"/>
+        </w:rPr>
+        <w:t>    }</w:t>
+      </w:r>
+    </w:p>
+    <w:p>
+      <w:pPr>
+        <w:shd w:val="clear" w:color="auto" w:fill="1F1F1F"/>
+        <w:spacing w:after="0" w:line="285" w:lineRule="atLeast"/>
+        <w:rPr>
+          <w:rFonts w:ascii="Consolas" w:eastAsia="Times New Roman" w:hAnsi="Consolas" w:cs="Times New Roman"/>
+          <w:color w:val="CCCCCC"/>
+          <w:sz w:val="21"/>
+          <w:szCs w:val="21"/>
+        </w:rPr>
+      </w:pPr>
+      <w:r>
+        <w:rPr>
+          <w:rFonts w:ascii="Consolas" w:eastAsia="Times New Roman" w:hAnsi="Consolas" w:cs="Times New Roman"/>
+          <w:color w:val="CCCCCC"/>
+          <w:sz w:val="21"/>
+          <w:szCs w:val="21"/>
+        </w:rPr>
+        <w:t>}</w:t>
+      </w:r>
+    </w:p>
+    <w:p>
+      <w:pPr>
+        <w:shd w:val="clear" w:color="auto" w:fill="1F1F1F"/>
+        <w:spacing w:after="0" w:line="285" w:lineRule="atLeast"/>
+        <w:rPr>
+          <w:rFonts w:ascii="Consolas" w:eastAsia="Times New Roman" w:hAnsi="Consolas" w:cs="Times New Roman"/>
+          <w:color w:val="CCCCCC"/>
+          <w:sz w:val="21"/>
+          <w:szCs w:val="21"/>
+        </w:rPr>
+      </w:pPr>
+      <w:r>
+        <w:rPr>
+          <w:rFonts w:ascii="Consolas" w:eastAsia="Times New Roman" w:hAnsi="Consolas" w:cs="Times New Roman"/>
+          <w:color w:val="DCDCAA"/>
+          <w:sz w:val="21"/>
+          <w:szCs w:val="21"/>
+        </w:rPr>
+        <w:t>maximum</w:t>
+      </w:r>
+      <w:r>
+        <w:rPr>
+          <w:rFonts w:ascii="Consolas" w:eastAsia="Times New Roman" w:hAnsi="Consolas" w:cs="Times New Roman"/>
+          <w:color w:val="CCCCCC"/>
+          <w:sz w:val="21"/>
+          <w:szCs w:val="21"/>
+        </w:rPr>
+        <w:t xml:space="preserve"> ();</w:t>
+      </w:r>
+    </w:p>
+    <w:p>
+      <w:pPr>
+        <w:shd w:val="clear" w:color="auto" w:fill="1F1F1F"/>
+        <w:spacing w:after="240" w:line="285" w:lineRule="atLeast"/>
+        <w:rPr>
+          <w:rFonts w:ascii="Consolas" w:eastAsia="Times New Roman" w:hAnsi="Consolas" w:cs="Times New Roman"/>
+          <w:color w:val="CCCCCC"/>
+          <w:sz w:val="21"/>
+          <w:szCs w:val="21"/>
+        </w:rPr>
+      </w:pPr>
+    </w:p>
+    <w:p>
+      <w:pPr>
+        <w:shd w:val="clear" w:color="auto" w:fill="1F1F1F"/>
+        <w:spacing w:after="0" w:line="285" w:lineRule="atLeast"/>
+        <w:rPr>
+          <w:rFonts w:ascii="Consolas" w:eastAsia="Times New Roman" w:hAnsi="Consolas" w:cs="Times New Roman"/>
+          <w:color w:val="CCCCCC"/>
+          <w:sz w:val="21"/>
+          <w:szCs w:val="21"/>
+        </w:rPr>
+      </w:pPr>
+      <w:r>
+        <w:rPr>
+          <w:rFonts w:ascii="Consolas" w:eastAsia="Times New Roman" w:hAnsi="Consolas" w:cs="Times New Roman"/>
+          <w:color w:val="6A9955"/>
+          <w:sz w:val="21"/>
+          <w:szCs w:val="21"/>
+        </w:rPr>
+        <w:t xml:space="preserve">// mosh code </w:t>
+      </w:r>
+    </w:p>
+    <w:p>
+      <w:pPr>
+        <w:shd w:val="clear" w:color="auto" w:fill="1F1F1F"/>
+        <w:spacing w:after="0" w:line="285" w:lineRule="atLeast"/>
+        <w:rPr>
+          <w:rFonts w:ascii="Consolas" w:eastAsia="Times New Roman" w:hAnsi="Consolas" w:cs="Times New Roman"/>
+          <w:color w:val="CCCCCC"/>
+          <w:sz w:val="21"/>
+          <w:szCs w:val="21"/>
+        </w:rPr>
+      </w:pPr>
+    </w:p>
+    <w:p>
+      <w:pPr>
+        <w:shd w:val="clear" w:color="auto" w:fill="1F1F1F"/>
+        <w:spacing w:after="0" w:line="285" w:lineRule="atLeast"/>
+        <w:rPr>
+          <w:rFonts w:ascii="Consolas" w:eastAsia="Times New Roman" w:hAnsi="Consolas" w:cs="Times New Roman"/>
+          <w:color w:val="CCCCCC"/>
+          <w:sz w:val="21"/>
+          <w:szCs w:val="21"/>
+        </w:rPr>
+      </w:pPr>
+      <w:r>
+        <w:rPr>
+          <w:rFonts w:ascii="Consolas" w:eastAsia="Times New Roman" w:hAnsi="Consolas" w:cs="Times New Roman"/>
+          <w:color w:val="569CD6"/>
+          <w:sz w:val="21"/>
+          <w:szCs w:val="21"/>
+        </w:rPr>
+        <w:t>let</w:t>
+      </w:r>
+      <w:r>
+        <w:rPr>
+          <w:rFonts w:ascii="Consolas" w:eastAsia="Times New Roman" w:hAnsi="Consolas" w:cs="Times New Roman"/>
+          <w:color w:val="CCCCCC"/>
+          <w:sz w:val="21"/>
+          <w:szCs w:val="21"/>
+        </w:rPr>
+        <w:t xml:space="preserve"> </w:t>
+      </w:r>
+      <w:r>
+        <w:rPr>
+          <w:rFonts w:ascii="Consolas" w:eastAsia="Times New Roman" w:hAnsi="Consolas" w:cs="Times New Roman"/>
+          <w:color w:val="9CDCFE"/>
+          <w:sz w:val="21"/>
+          <w:szCs w:val="21"/>
+        </w:rPr>
+        <w:t>number</w:t>
+      </w:r>
+      <w:r>
+        <w:rPr>
+          <w:rFonts w:ascii="Consolas" w:eastAsia="Times New Roman" w:hAnsi="Consolas" w:cs="Times New Roman"/>
+          <w:color w:val="CCCCCC"/>
+          <w:sz w:val="21"/>
+          <w:szCs w:val="21"/>
+        </w:rPr>
+        <w:t xml:space="preserve"> </w:t>
+      </w:r>
+      <w:r>
+        <w:rPr>
+          <w:rFonts w:ascii="Consolas" w:eastAsia="Times New Roman" w:hAnsi="Consolas" w:cs="Times New Roman"/>
+          <w:color w:val="D4D4D4"/>
+          <w:sz w:val="21"/>
+          <w:szCs w:val="21"/>
+        </w:rPr>
+        <w:t>=</w:t>
+      </w:r>
+      <w:r>
+        <w:rPr>
+          <w:rFonts w:ascii="Consolas" w:eastAsia="Times New Roman" w:hAnsi="Consolas" w:cs="Times New Roman"/>
+          <w:color w:val="CCCCCC"/>
+          <w:sz w:val="21"/>
+          <w:szCs w:val="21"/>
+        </w:rPr>
+        <w:t xml:space="preserve"> </w:t>
+      </w:r>
+      <w:r>
+        <w:rPr>
+          <w:rFonts w:ascii="Consolas" w:eastAsia="Times New Roman" w:hAnsi="Consolas" w:cs="Times New Roman"/>
+          <w:color w:val="DCDCAA"/>
+          <w:sz w:val="21"/>
+          <w:szCs w:val="21"/>
+        </w:rPr>
+        <w:t>max</w:t>
+      </w:r>
+      <w:r>
+        <w:rPr>
+          <w:rFonts w:ascii="Consolas" w:eastAsia="Times New Roman" w:hAnsi="Consolas" w:cs="Times New Roman"/>
+          <w:color w:val="CCCCCC"/>
+          <w:sz w:val="21"/>
+          <w:szCs w:val="21"/>
+        </w:rPr>
+        <w:t xml:space="preserve"> </w:t>
+      </w:r>
+      <w:proofErr w:type="gramStart"/>
+      <w:r>
+        <w:rPr>
+          <w:rFonts w:ascii="Consolas" w:eastAsia="Times New Roman" w:hAnsi="Consolas" w:cs="Times New Roman"/>
+          <w:color w:val="CCCCCC"/>
+          <w:sz w:val="21"/>
+          <w:szCs w:val="21"/>
+        </w:rPr>
+        <w:t xml:space="preserve">( </w:t>
+      </w:r>
+      <w:r>
+        <w:rPr>
+          <w:rFonts w:ascii="Consolas" w:eastAsia="Times New Roman" w:hAnsi="Consolas" w:cs="Times New Roman"/>
+          <w:color w:val="B5CEA8"/>
+          <w:sz w:val="21"/>
+          <w:szCs w:val="21"/>
+        </w:rPr>
+        <w:t>1</w:t>
+      </w:r>
+      <w:proofErr w:type="gramEnd"/>
+      <w:r>
+        <w:rPr>
+          <w:rFonts w:ascii="Consolas" w:eastAsia="Times New Roman" w:hAnsi="Consolas" w:cs="Times New Roman"/>
+          <w:color w:val="CCCCCC"/>
+          <w:sz w:val="21"/>
+          <w:szCs w:val="21"/>
+        </w:rPr>
+        <w:t xml:space="preserve"> , </w:t>
+      </w:r>
+      <w:r>
+        <w:rPr>
+          <w:rFonts w:ascii="Consolas" w:eastAsia="Times New Roman" w:hAnsi="Consolas" w:cs="Times New Roman"/>
+          <w:color w:val="B5CEA8"/>
+          <w:sz w:val="21"/>
+          <w:szCs w:val="21"/>
+        </w:rPr>
+        <w:t>3</w:t>
+      </w:r>
+      <w:r>
+        <w:rPr>
+          <w:rFonts w:ascii="Consolas" w:eastAsia="Times New Roman" w:hAnsi="Consolas" w:cs="Times New Roman"/>
+          <w:color w:val="CCCCCC"/>
+          <w:sz w:val="21"/>
+          <w:szCs w:val="21"/>
+        </w:rPr>
+        <w:t>)</w:t>
+      </w:r>
+    </w:p>
+    <w:p>
+      <w:pPr>
+        <w:shd w:val="clear" w:color="auto" w:fill="1F1F1F"/>
+        <w:spacing w:after="0" w:line="285" w:lineRule="atLeast"/>
+        <w:rPr>
+          <w:rFonts w:ascii="Consolas" w:eastAsia="Times New Roman" w:hAnsi="Consolas" w:cs="Times New Roman"/>
+          <w:color w:val="CCCCCC"/>
+          <w:sz w:val="21"/>
+          <w:szCs w:val="21"/>
+        </w:rPr>
+      </w:pPr>
+      <w:r>
+        <w:rPr>
+          <w:rFonts w:ascii="Consolas" w:eastAsia="Times New Roman" w:hAnsi="Consolas" w:cs="Times New Roman"/>
+          <w:color w:val="9CDCFE"/>
+          <w:sz w:val="21"/>
+          <w:szCs w:val="21"/>
+        </w:rPr>
+        <w:t>console</w:t>
+      </w:r>
+      <w:r>
+        <w:rPr>
+          <w:rFonts w:ascii="Consolas" w:eastAsia="Times New Roman" w:hAnsi="Consolas" w:cs="Times New Roman"/>
+          <w:color w:val="CCCCCC"/>
+          <w:sz w:val="21"/>
+          <w:szCs w:val="21"/>
+        </w:rPr>
+        <w:t>.</w:t>
+      </w:r>
+      <w:r>
+        <w:rPr>
+          <w:rFonts w:ascii="Consolas" w:eastAsia="Times New Roman" w:hAnsi="Consolas" w:cs="Times New Roman"/>
+          <w:color w:val="DCDCAA"/>
+          <w:sz w:val="21"/>
+          <w:szCs w:val="21"/>
+        </w:rPr>
+        <w:t>log</w:t>
+      </w:r>
+      <w:r>
+        <w:rPr>
+          <w:rFonts w:ascii="Consolas" w:eastAsia="Times New Roman" w:hAnsi="Consolas" w:cs="Times New Roman"/>
+          <w:color w:val="CCCCCC"/>
+          <w:sz w:val="21"/>
+          <w:szCs w:val="21"/>
+        </w:rPr>
+        <w:t xml:space="preserve"> (</w:t>
+      </w:r>
+      <w:r>
+        <w:rPr>
+          <w:rFonts w:ascii="Consolas" w:eastAsia="Times New Roman" w:hAnsi="Consolas" w:cs="Times New Roman"/>
+          <w:color w:val="9CDCFE"/>
+          <w:sz w:val="21"/>
+          <w:szCs w:val="21"/>
+        </w:rPr>
+        <w:t>number</w:t>
+      </w:r>
+      <w:r>
+        <w:rPr>
+          <w:rFonts w:ascii="Consolas" w:eastAsia="Times New Roman" w:hAnsi="Consolas" w:cs="Times New Roman"/>
+          <w:color w:val="CCCCCC"/>
+          <w:sz w:val="21"/>
+          <w:szCs w:val="21"/>
+        </w:rPr>
+        <w:t>);</w:t>
+      </w:r>
+    </w:p>
+    <w:p>
+      <w:pPr>
+        <w:shd w:val="clear" w:color="auto" w:fill="1F1F1F"/>
+        <w:spacing w:after="0" w:line="285" w:lineRule="atLeast"/>
+        <w:rPr>
+          <w:rFonts w:ascii="Consolas" w:eastAsia="Times New Roman" w:hAnsi="Consolas" w:cs="Times New Roman"/>
+          <w:color w:val="CCCCCC"/>
+          <w:sz w:val="21"/>
+          <w:szCs w:val="21"/>
+        </w:rPr>
+      </w:pPr>
+    </w:p>
+    <w:p>
+      <w:pPr>
+        <w:shd w:val="clear" w:color="auto" w:fill="1F1F1F"/>
+        <w:spacing w:after="0" w:line="285" w:lineRule="atLeast"/>
+        <w:rPr>
+          <w:rFonts w:ascii="Consolas" w:eastAsia="Times New Roman" w:hAnsi="Consolas" w:cs="Times New Roman"/>
+          <w:color w:val="CCCCCC"/>
+          <w:sz w:val="21"/>
+          <w:szCs w:val="21"/>
+        </w:rPr>
+      </w:pPr>
+      <w:r>
+        <w:rPr>
+          <w:rFonts w:ascii="Consolas" w:eastAsia="Times New Roman" w:hAnsi="Consolas" w:cs="Times New Roman"/>
+          <w:color w:val="569CD6"/>
+          <w:sz w:val="21"/>
+          <w:szCs w:val="21"/>
+        </w:rPr>
+        <w:t>function</w:t>
+      </w:r>
+      <w:r>
+        <w:rPr>
+          <w:rFonts w:ascii="Consolas" w:eastAsia="Times New Roman" w:hAnsi="Consolas" w:cs="Times New Roman"/>
+          <w:color w:val="CCCCCC"/>
+          <w:sz w:val="21"/>
+          <w:szCs w:val="21"/>
+        </w:rPr>
+        <w:t xml:space="preserve"> </w:t>
+      </w:r>
+      <w:r>
+        <w:rPr>
+          <w:rFonts w:ascii="Consolas" w:eastAsia="Times New Roman" w:hAnsi="Consolas" w:cs="Times New Roman"/>
+          <w:color w:val="DCDCAA"/>
+          <w:sz w:val="21"/>
+          <w:szCs w:val="21"/>
+        </w:rPr>
+        <w:t>max</w:t>
+      </w:r>
+      <w:r>
+        <w:rPr>
+          <w:rFonts w:ascii="Consolas" w:eastAsia="Times New Roman" w:hAnsi="Consolas" w:cs="Times New Roman"/>
+          <w:color w:val="CCCCCC"/>
+          <w:sz w:val="21"/>
+          <w:szCs w:val="21"/>
+        </w:rPr>
+        <w:t xml:space="preserve"> (</w:t>
+      </w:r>
+      <w:proofErr w:type="gramStart"/>
+      <w:r>
+        <w:rPr>
+          <w:rFonts w:ascii="Consolas" w:eastAsia="Times New Roman" w:hAnsi="Consolas" w:cs="Times New Roman"/>
+          <w:color w:val="9CDCFE"/>
+          <w:sz w:val="21"/>
+          <w:szCs w:val="21"/>
+        </w:rPr>
+        <w:t>a</w:t>
+      </w:r>
+      <w:r>
+        <w:rPr>
+          <w:rFonts w:ascii="Consolas" w:eastAsia="Times New Roman" w:hAnsi="Consolas" w:cs="Times New Roman"/>
+          <w:color w:val="CCCCCC"/>
+          <w:sz w:val="21"/>
+          <w:szCs w:val="21"/>
+        </w:rPr>
+        <w:t xml:space="preserve"> ,</w:t>
+      </w:r>
+      <w:proofErr w:type="gramEnd"/>
+      <w:r>
+        <w:rPr>
+          <w:rFonts w:ascii="Consolas" w:eastAsia="Times New Roman" w:hAnsi="Consolas" w:cs="Times New Roman"/>
+          <w:color w:val="CCCCCC"/>
+          <w:sz w:val="21"/>
+          <w:szCs w:val="21"/>
+        </w:rPr>
+        <w:t xml:space="preserve"> </w:t>
+      </w:r>
+      <w:r>
+        <w:rPr>
+          <w:rFonts w:ascii="Consolas" w:eastAsia="Times New Roman" w:hAnsi="Consolas" w:cs="Times New Roman"/>
+          <w:color w:val="9CDCFE"/>
+          <w:sz w:val="21"/>
+          <w:szCs w:val="21"/>
+        </w:rPr>
+        <w:t>b</w:t>
+      </w:r>
+      <w:r>
+        <w:rPr>
+          <w:rFonts w:ascii="Consolas" w:eastAsia="Times New Roman" w:hAnsi="Consolas" w:cs="Times New Roman"/>
+          <w:color w:val="CCCCCC"/>
+          <w:sz w:val="21"/>
+          <w:szCs w:val="21"/>
+        </w:rPr>
+        <w:t>) {</w:t>
+      </w:r>
+    </w:p>
+    <w:p>
+      <w:pPr>
+        <w:shd w:val="clear" w:color="auto" w:fill="1F1F1F"/>
+        <w:spacing w:after="0" w:line="285" w:lineRule="atLeast"/>
+        <w:rPr>
+          <w:rFonts w:ascii="Consolas" w:eastAsia="Times New Roman" w:hAnsi="Consolas" w:cs="Times New Roman"/>
+          <w:color w:val="CCCCCC"/>
+          <w:sz w:val="21"/>
+          <w:szCs w:val="21"/>
+        </w:rPr>
+      </w:pPr>
+      <w:r>
+        <w:rPr>
+          <w:rFonts w:ascii="Consolas" w:eastAsia="Times New Roman" w:hAnsi="Consolas" w:cs="Times New Roman"/>
+          <w:color w:val="CCCCCC"/>
+          <w:sz w:val="21"/>
+          <w:szCs w:val="21"/>
+        </w:rPr>
+        <w:t xml:space="preserve">    </w:t>
+      </w:r>
+      <w:r>
+        <w:rPr>
+          <w:rFonts w:ascii="Consolas" w:eastAsia="Times New Roman" w:hAnsi="Consolas" w:cs="Times New Roman"/>
+          <w:color w:val="C586C0"/>
+          <w:sz w:val="21"/>
+          <w:szCs w:val="21"/>
+        </w:rPr>
+        <w:t>return</w:t>
+      </w:r>
+      <w:r>
+        <w:rPr>
+          <w:rFonts w:ascii="Consolas" w:eastAsia="Times New Roman" w:hAnsi="Consolas" w:cs="Times New Roman"/>
+          <w:color w:val="CCCCCC"/>
+          <w:sz w:val="21"/>
+          <w:szCs w:val="21"/>
+        </w:rPr>
+        <w:t xml:space="preserve"> (</w:t>
+      </w:r>
+      <w:r>
+        <w:rPr>
+          <w:rFonts w:ascii="Consolas" w:eastAsia="Times New Roman" w:hAnsi="Consolas" w:cs="Times New Roman"/>
+          <w:color w:val="9CDCFE"/>
+          <w:sz w:val="21"/>
+          <w:szCs w:val="21"/>
+        </w:rPr>
+        <w:t>a</w:t>
+      </w:r>
+      <w:r>
+        <w:rPr>
+          <w:rFonts w:ascii="Consolas" w:eastAsia="Times New Roman" w:hAnsi="Consolas" w:cs="Times New Roman"/>
+          <w:color w:val="CCCCCC"/>
+          <w:sz w:val="21"/>
+          <w:szCs w:val="21"/>
+        </w:rPr>
+        <w:t xml:space="preserve"> </w:t>
+      </w:r>
+      <w:r>
+        <w:rPr>
+          <w:rFonts w:ascii="Consolas" w:eastAsia="Times New Roman" w:hAnsi="Consolas" w:cs="Times New Roman"/>
+          <w:color w:val="D4D4D4"/>
+          <w:sz w:val="21"/>
+          <w:szCs w:val="21"/>
+        </w:rPr>
+        <w:t>&gt;</w:t>
+      </w:r>
+      <w:r>
+        <w:rPr>
+          <w:rFonts w:ascii="Consolas" w:eastAsia="Times New Roman" w:hAnsi="Consolas" w:cs="Times New Roman"/>
+          <w:color w:val="CCCCCC"/>
+          <w:sz w:val="21"/>
+          <w:szCs w:val="21"/>
+        </w:rPr>
+        <w:t xml:space="preserve"> </w:t>
+      </w:r>
+      <w:proofErr w:type="gramStart"/>
+      <w:r>
+        <w:rPr>
+          <w:rFonts w:ascii="Consolas" w:eastAsia="Times New Roman" w:hAnsi="Consolas" w:cs="Times New Roman"/>
+          <w:color w:val="9CDCFE"/>
+          <w:sz w:val="21"/>
+          <w:szCs w:val="21"/>
+        </w:rPr>
+        <w:t>b</w:t>
+      </w:r>
+      <w:r>
+        <w:rPr>
+          <w:rFonts w:ascii="Consolas" w:eastAsia="Times New Roman" w:hAnsi="Consolas" w:cs="Times New Roman"/>
+          <w:color w:val="CCCCCC"/>
+          <w:sz w:val="21"/>
+          <w:szCs w:val="21"/>
+        </w:rPr>
+        <w:t xml:space="preserve"> )</w:t>
+      </w:r>
+      <w:proofErr w:type="gramEnd"/>
+      <w:r>
+        <w:rPr>
+          <w:rFonts w:ascii="Consolas" w:eastAsia="Times New Roman" w:hAnsi="Consolas" w:cs="Times New Roman"/>
+          <w:color w:val="CCCCCC"/>
+          <w:sz w:val="21"/>
+          <w:szCs w:val="21"/>
+        </w:rPr>
+        <w:t xml:space="preserve"> </w:t>
+      </w:r>
+      <w:r>
+        <w:rPr>
+          <w:rFonts w:ascii="Consolas" w:eastAsia="Times New Roman" w:hAnsi="Consolas" w:cs="Times New Roman"/>
+          <w:color w:val="D4D4D4"/>
+          <w:sz w:val="21"/>
+          <w:szCs w:val="21"/>
+        </w:rPr>
+        <w:t>?</w:t>
+      </w:r>
+      <w:r>
+        <w:rPr>
+          <w:rFonts w:ascii="Consolas" w:eastAsia="Times New Roman" w:hAnsi="Consolas" w:cs="Times New Roman"/>
+          <w:color w:val="CCCCCC"/>
+          <w:sz w:val="21"/>
+          <w:szCs w:val="21"/>
+        </w:rPr>
+        <w:t xml:space="preserve"> </w:t>
+      </w:r>
+      <w:r>
+        <w:rPr>
+          <w:rFonts w:ascii="Consolas" w:eastAsia="Times New Roman" w:hAnsi="Consolas" w:cs="Times New Roman"/>
+          <w:color w:val="9CDCFE"/>
+          <w:sz w:val="21"/>
+          <w:szCs w:val="21"/>
+        </w:rPr>
+        <w:t>a</w:t>
+      </w:r>
+      <w:r>
+        <w:rPr>
+          <w:rFonts w:ascii="Consolas" w:eastAsia="Times New Roman" w:hAnsi="Consolas" w:cs="Times New Roman"/>
+          <w:color w:val="CCCCCC"/>
+          <w:sz w:val="21"/>
+          <w:szCs w:val="21"/>
+        </w:rPr>
+        <w:t xml:space="preserve"> </w:t>
+      </w:r>
+      <w:r>
+        <w:rPr>
+          <w:rFonts w:ascii="Consolas" w:eastAsia="Times New Roman" w:hAnsi="Consolas" w:cs="Times New Roman"/>
+          <w:color w:val="D4D4D4"/>
+          <w:sz w:val="21"/>
+          <w:szCs w:val="21"/>
+        </w:rPr>
+        <w:t>:</w:t>
+      </w:r>
+      <w:r>
+        <w:rPr>
+          <w:rFonts w:ascii="Consolas" w:eastAsia="Times New Roman" w:hAnsi="Consolas" w:cs="Times New Roman"/>
+          <w:color w:val="CCCCCC"/>
+          <w:sz w:val="21"/>
+          <w:szCs w:val="21"/>
+        </w:rPr>
+        <w:t xml:space="preserve"> </w:t>
+      </w:r>
+      <w:r>
+        <w:rPr>
+          <w:rFonts w:ascii="Consolas" w:eastAsia="Times New Roman" w:hAnsi="Consolas" w:cs="Times New Roman"/>
+          <w:color w:val="9CDCFE"/>
+          <w:sz w:val="21"/>
+          <w:szCs w:val="21"/>
+        </w:rPr>
+        <w:t>b</w:t>
+      </w:r>
+      <w:r>
+        <w:rPr>
+          <w:rFonts w:ascii="Consolas" w:eastAsia="Times New Roman" w:hAnsi="Consolas" w:cs="Times New Roman"/>
+          <w:color w:val="CCCCCC"/>
+          <w:sz w:val="21"/>
+          <w:szCs w:val="21"/>
+        </w:rPr>
+        <w:t xml:space="preserve"> ;</w:t>
+      </w:r>
+    </w:p>
+    <w:p>
+      <w:pPr>
+        <w:shd w:val="clear" w:color="auto" w:fill="1F1F1F"/>
+        <w:spacing w:after="0" w:line="285" w:lineRule="atLeast"/>
+        <w:rPr>
+          <w:rFonts w:ascii="Consolas" w:eastAsia="Times New Roman" w:hAnsi="Consolas" w:cs="Times New Roman"/>
+          <w:color w:val="CCCCCC"/>
+          <w:sz w:val="21"/>
+          <w:szCs w:val="21"/>
+        </w:rPr>
+      </w:pPr>
+      <w:r>
+        <w:rPr>
+          <w:rFonts w:ascii="Consolas" w:eastAsia="Times New Roman" w:hAnsi="Consolas" w:cs="Times New Roman"/>
+          <w:color w:val="CCCCCC"/>
+          <w:sz w:val="21"/>
+          <w:szCs w:val="21"/>
+        </w:rPr>
+        <w:t>}</w:t>
+      </w:r>
+    </w:p>
+    <w:p>
+      <w:pPr>
+        <w:tabs>
+          <w:tab w:val="left" w:pos="1236"/>
+        </w:tabs>
+        <w:ind w:left="360"/>
+        <w:rPr>
+          <w:sz w:val="24"/>
+          <w:szCs w:val="24"/>
+        </w:rPr>
+      </w:pPr>
+    </w:p>
+    <w:p>
+      <w:pPr>
+        <w:tabs>
+          <w:tab w:val="left" w:pos="1236"/>
+        </w:tabs>
+        <w:ind w:left="360"/>
+        <w:rPr>
+          <w:sz w:val="24"/>
+          <w:szCs w:val="24"/>
+        </w:rPr>
+      </w:pPr>
+      <w:bookmarkStart w:id="0" w:name="_GoBack"/>
+      <w:bookmarkEnd w:id="0"/>
     </w:p>
     <w:sectPr>
       <w:pgSz w:w="12240" w:h="15840"/>
@@ -6697,7 +8216,7 @@
   <w:abstractNum w:abstractNumId="0" w15:restartNumberingAfterBreak="0">
     <w:nsid w:val="30950FB3"/>
     <w:multiLevelType w:val="hybridMultilevel"/>
-    <w:tmpl w:val="00D8D6E8"/>
+    <w:tmpl w:val="1E96A46C"/>
     <w:lvl w:ilvl="0" w:tplc="04090001">
       <w:start w:val="1"/>
       <w:numFmt w:val="bullet"/>

</xml_diff>